<commit_message>
add slide and report
</commit_message>
<xml_diff>
--- a/Database-Project-Report-Group-14.docx
+++ b/Database-Project-Report-Group-14.docx
@@ -185,7 +185,7 @@
           <w:noProof/>
         </w:rPr>
         <w:drawing>
-          <wp:anchor distT="0" distB="0" distL="0" distR="0" simplePos="0" relativeHeight="251663360" behindDoc="0" locked="0" layoutInCell="1" allowOverlap="1" wp14:anchorId="3E4947D1" wp14:editId="1C54FDF6">
+          <wp:anchor distT="0" distB="0" distL="0" distR="0" simplePos="0" relativeHeight="251663872" behindDoc="0" locked="0" layoutInCell="1" allowOverlap="1" wp14:anchorId="3E4947D1" wp14:editId="1C54FDF6">
             <wp:simplePos x="0" y="0"/>
             <wp:positionH relativeFrom="page">
               <wp:posOffset>3041650</wp:posOffset>
@@ -414,7 +414,7 @@
           <w:p>
             <w:pPr>
               <w:pStyle w:val="TableParagraph"/>
-              <w:spacing w:line="332" w:lineRule="exact"/>
+              <w:spacing w:line="240" w:lineRule="auto"/>
               <w:ind w:left="0"/>
               <w:rPr>
                 <w:b/>
@@ -437,7 +437,7 @@
           <w:p>
             <w:pPr>
               <w:pStyle w:val="TableParagraph"/>
-              <w:spacing w:line="332" w:lineRule="exact"/>
+              <w:spacing w:line="240" w:lineRule="auto"/>
               <w:ind w:left="0"/>
               <w:rPr>
                 <w:sz w:val="30"/>
@@ -503,7 +503,7 @@
               <w:tabs>
                 <w:tab w:val="left" w:pos="2511"/>
               </w:tabs>
-              <w:spacing w:line="510" w:lineRule="atLeast"/>
+              <w:spacing w:line="240" w:lineRule="auto"/>
               <w:ind w:left="0" w:right="208"/>
               <w:rPr>
                 <w:sz w:val="30"/>
@@ -531,7 +531,7 @@
               <w:tabs>
                 <w:tab w:val="left" w:pos="2511"/>
               </w:tabs>
-              <w:spacing w:line="510" w:lineRule="atLeast"/>
+              <w:spacing w:line="240" w:lineRule="auto"/>
               <w:ind w:left="0" w:right="208"/>
               <w:rPr>
                 <w:sz w:val="30"/>
@@ -1732,8 +1732,6 @@
               <w:t>16</w:t>
             </w:r>
           </w:hyperlink>
-          <w:bookmarkStart w:id="0" w:name="_GoBack"/>
-          <w:bookmarkEnd w:id="0"/>
         </w:p>
         <w:p>
           <w:pPr>
@@ -2069,10 +2067,10 @@
         <w:spacing w:before="64"/>
         <w:ind w:hanging="361"/>
       </w:pPr>
-      <w:bookmarkStart w:id="1" w:name="1._Description_of_the_project"/>
-      <w:bookmarkStart w:id="2" w:name="_bookmark0"/>
+      <w:bookmarkStart w:id="0" w:name="1._Description_of_the_project"/>
+      <w:bookmarkStart w:id="1" w:name="_bookmark0"/>
+      <w:bookmarkEnd w:id="0"/>
       <w:bookmarkEnd w:id="1"/>
-      <w:bookmarkEnd w:id="2"/>
       <w:r>
         <w:lastRenderedPageBreak/>
         <w:t>Description</w:t>
@@ -2117,10 +2115,10 @@
         </w:tabs>
         <w:spacing w:before="163"/>
       </w:pPr>
-      <w:bookmarkStart w:id="3" w:name="1.1.__Overall"/>
-      <w:bookmarkStart w:id="4" w:name="_bookmark1"/>
+      <w:bookmarkStart w:id="2" w:name="1.1.__Overall"/>
+      <w:bookmarkStart w:id="3" w:name="_bookmark1"/>
+      <w:bookmarkEnd w:id="2"/>
       <w:bookmarkEnd w:id="3"/>
-      <w:bookmarkEnd w:id="4"/>
       <w:r>
         <w:t>Overall</w:t>
       </w:r>
@@ -2985,10 +2983,10 @@
         </w:tabs>
         <w:spacing w:before="46"/>
       </w:pPr>
-      <w:bookmarkStart w:id="5" w:name="1.2.__Cafe_management_system."/>
-      <w:bookmarkStart w:id="6" w:name="_bookmark2"/>
+      <w:bookmarkStart w:id="4" w:name="1.2.__Cafe_management_system."/>
+      <w:bookmarkStart w:id="5" w:name="_bookmark2"/>
+      <w:bookmarkEnd w:id="4"/>
       <w:bookmarkEnd w:id="5"/>
-      <w:bookmarkEnd w:id="6"/>
       <w:r>
         <w:t>Cafe</w:t>
       </w:r>
@@ -3013,7 +3011,7 @@
           <w:tab w:val="left" w:pos="1220"/>
           <w:tab w:val="left" w:pos="1221"/>
         </w:tabs>
-        <w:spacing w:before="161" w:line="237" w:lineRule="auto"/>
+        <w:spacing w:before="161"/>
         <w:ind w:right="351"/>
         <w:rPr>
           <w:sz w:val="28"/>
@@ -3374,7 +3372,6 @@
           <w:tab w:val="left" w:pos="1220"/>
           <w:tab w:val="left" w:pos="1221"/>
         </w:tabs>
-        <w:spacing w:line="340" w:lineRule="exact"/>
       </w:pPr>
       <w:r>
         <w:t>Branch management:</w:t>
@@ -3390,7 +3387,7 @@
         <w:tabs>
           <w:tab w:val="left" w:pos="1941"/>
         </w:tabs>
-        <w:spacing w:before="13" w:line="225" w:lineRule="auto"/>
+        <w:spacing w:before="13"/>
         <w:ind w:right="894"/>
         <w:rPr>
           <w:sz w:val="28"/>
@@ -3686,7 +3683,7 @@
         <w:tabs>
           <w:tab w:val="left" w:pos="1941"/>
         </w:tabs>
-        <w:spacing w:before="17" w:line="225" w:lineRule="auto"/>
+        <w:spacing w:before="17"/>
         <w:ind w:right="1791"/>
         <w:rPr>
           <w:sz w:val="28"/>
@@ -3736,7 +3733,7 @@
           <w:tab w:val="left" w:pos="1220"/>
           <w:tab w:val="left" w:pos="1221"/>
         </w:tabs>
-        <w:spacing w:before="1" w:line="342" w:lineRule="exact"/>
+        <w:spacing w:before="1"/>
       </w:pPr>
       <w:r>
         <w:t>Menu</w:t>
@@ -3761,7 +3758,7 @@
         <w:tabs>
           <w:tab w:val="left" w:pos="1941"/>
         </w:tabs>
-        <w:spacing w:before="13" w:line="225" w:lineRule="auto"/>
+        <w:spacing w:before="13"/>
         <w:ind w:right="372"/>
         <w:rPr>
           <w:sz w:val="28"/>
@@ -3979,7 +3976,7 @@
         <w:tabs>
           <w:tab w:val="left" w:pos="1941"/>
         </w:tabs>
-        <w:spacing w:before="3" w:line="335" w:lineRule="exact"/>
+        <w:spacing w:before="3"/>
         <w:rPr>
           <w:sz w:val="28"/>
         </w:rPr>
@@ -4093,7 +4090,6 @@
           <w:tab w:val="left" w:pos="1220"/>
           <w:tab w:val="left" w:pos="1221"/>
         </w:tabs>
-        <w:spacing w:line="331" w:lineRule="exact"/>
       </w:pPr>
       <w:r>
         <w:t>Job management:</w:t>
@@ -4109,7 +4105,7 @@
         <w:tabs>
           <w:tab w:val="left" w:pos="1941"/>
         </w:tabs>
-        <w:spacing w:before="15" w:line="223" w:lineRule="auto"/>
+        <w:spacing w:before="15"/>
         <w:ind w:right="1049"/>
         <w:rPr>
           <w:sz w:val="28"/>
@@ -4184,7 +4180,7 @@
         <w:tabs>
           <w:tab w:val="left" w:pos="1941"/>
         </w:tabs>
-        <w:spacing w:before="6" w:line="333" w:lineRule="exact"/>
+        <w:spacing w:before="6"/>
         <w:rPr>
           <w:sz w:val="28"/>
         </w:rPr>
@@ -4290,7 +4286,6 @@
     <w:p>
       <w:pPr>
         <w:pStyle w:val="BodyText"/>
-        <w:spacing w:line="242" w:lineRule="auto"/>
         <w:ind w:left="2661" w:right="315" w:hanging="360"/>
       </w:pPr>
       <w:r>
@@ -4373,7 +4368,6 @@
     </w:p>
     <w:p>
       <w:pPr>
-        <w:spacing w:line="242" w:lineRule="auto"/>
         <w:sectPr>
           <w:pgSz w:w="12240" w:h="15840"/>
           <w:pgMar w:top="1380" w:right="940" w:bottom="280" w:left="940" w:header="720" w:footer="720" w:gutter="0"/>
@@ -4628,7 +4622,6 @@
     <w:p>
       <w:pPr>
         <w:pStyle w:val="BodyText"/>
-        <w:spacing w:line="318" w:lineRule="exact"/>
         <w:ind w:left="2301"/>
       </w:pPr>
       <w:r>
@@ -4773,7 +4766,7 @@
         <w:tabs>
           <w:tab w:val="left" w:pos="1941"/>
         </w:tabs>
-        <w:spacing w:before="9" w:line="235" w:lineRule="auto"/>
+        <w:spacing w:before="9"/>
         <w:ind w:right="280"/>
         <w:rPr>
           <w:sz w:val="28"/>
@@ -4862,7 +4855,6 @@
           <w:tab w:val="left" w:pos="1220"/>
           <w:tab w:val="left" w:pos="1221"/>
         </w:tabs>
-        <w:spacing w:line="338" w:lineRule="exact"/>
       </w:pPr>
       <w:r>
         <w:t>Staff management:</w:t>
@@ -4878,7 +4870,7 @@
         <w:tabs>
           <w:tab w:val="left" w:pos="1941"/>
         </w:tabs>
-        <w:spacing w:before="9" w:line="232" w:lineRule="auto"/>
+        <w:spacing w:before="9"/>
         <w:ind w:right="414"/>
         <w:rPr>
           <w:sz w:val="28"/>
@@ -4927,7 +4919,7 @@
         <w:tabs>
           <w:tab w:val="left" w:pos="1941"/>
         </w:tabs>
-        <w:spacing w:before="14" w:line="223" w:lineRule="auto"/>
+        <w:spacing w:before="14"/>
         <w:ind w:right="352"/>
         <w:rPr>
           <w:sz w:val="28"/>
@@ -5054,7 +5046,7 @@
         <w:tabs>
           <w:tab w:val="left" w:pos="1941"/>
         </w:tabs>
-        <w:spacing w:before="7" w:line="333" w:lineRule="exact"/>
+        <w:spacing w:before="7"/>
         <w:rPr>
           <w:sz w:val="28"/>
         </w:rPr>
@@ -5155,7 +5147,6 @@
           <w:tab w:val="left" w:pos="1220"/>
           <w:tab w:val="left" w:pos="1221"/>
         </w:tabs>
-        <w:spacing w:line="330" w:lineRule="exact"/>
       </w:pPr>
       <w:r>
         <w:t>Order management:</w:t>
@@ -5171,7 +5162,7 @@
         <w:tabs>
           <w:tab w:val="left" w:pos="1941"/>
         </w:tabs>
-        <w:spacing w:before="19" w:line="223" w:lineRule="auto"/>
+        <w:spacing w:before="19"/>
         <w:ind w:right="403"/>
         <w:rPr>
           <w:sz w:val="28"/>
@@ -5259,7 +5250,7 @@
         <w:tabs>
           <w:tab w:val="left" w:pos="1941"/>
         </w:tabs>
-        <w:spacing w:before="15" w:line="225" w:lineRule="auto"/>
+        <w:spacing w:before="15"/>
         <w:ind w:right="518"/>
         <w:rPr>
           <w:sz w:val="28"/>
@@ -5308,7 +5299,7 @@
         <w:tabs>
           <w:tab w:val="left" w:pos="1941"/>
         </w:tabs>
-        <w:spacing w:before="2" w:line="335" w:lineRule="exact"/>
+        <w:spacing w:before="2"/>
         <w:rPr>
           <w:sz w:val="28"/>
         </w:rPr>
@@ -5435,7 +5426,6 @@
           <w:tab w:val="left" w:pos="1220"/>
           <w:tab w:val="left" w:pos="1221"/>
         </w:tabs>
-        <w:spacing w:line="331" w:lineRule="exact"/>
       </w:pPr>
       <w:r>
         <w:t>Customer</w:t>
@@ -5460,7 +5450,7 @@
         <w:tabs>
           <w:tab w:val="left" w:pos="1941"/>
         </w:tabs>
-        <w:spacing w:before="6" w:line="232" w:lineRule="auto"/>
+        <w:spacing w:before="6"/>
         <w:ind w:right="494"/>
         <w:rPr>
           <w:sz w:val="28"/>
@@ -5600,7 +5590,7 @@
         <w:tabs>
           <w:tab w:val="left" w:pos="1941"/>
         </w:tabs>
-        <w:spacing w:before="12" w:line="225" w:lineRule="auto"/>
+        <w:spacing w:before="12"/>
         <w:ind w:right="1027"/>
         <w:rPr>
           <w:sz w:val="28"/>
@@ -5636,7 +5626,7 @@
         <w:tabs>
           <w:tab w:val="left" w:pos="1941"/>
         </w:tabs>
-        <w:spacing w:before="19" w:line="223" w:lineRule="auto"/>
+        <w:spacing w:before="19"/>
         <w:ind w:right="1534"/>
         <w:rPr>
           <w:sz w:val="28"/>
@@ -5713,10 +5703,10 @@
         </w:tabs>
         <w:spacing w:before="101"/>
       </w:pPr>
-      <w:bookmarkStart w:id="7" w:name="1.3.__Features"/>
-      <w:bookmarkStart w:id="8" w:name="_bookmark3"/>
+      <w:bookmarkStart w:id="6" w:name="1.3.__Features"/>
+      <w:bookmarkStart w:id="7" w:name="_bookmark3"/>
+      <w:bookmarkEnd w:id="6"/>
       <w:bookmarkEnd w:id="7"/>
-      <w:bookmarkEnd w:id="8"/>
       <w:r>
         <w:t>Features</w:t>
       </w:r>
@@ -5733,10 +5723,10 @@
         </w:tabs>
         <w:spacing w:before="163"/>
       </w:pPr>
-      <w:bookmarkStart w:id="9" w:name="1.3.1._For_employees_at_a_branch_(Cashie"/>
-      <w:bookmarkStart w:id="10" w:name="_bookmark4"/>
+      <w:bookmarkStart w:id="8" w:name="1.3.1._For_employees_at_a_branch_(Cashie"/>
+      <w:bookmarkStart w:id="9" w:name="_bookmark4"/>
+      <w:bookmarkEnd w:id="8"/>
       <w:bookmarkEnd w:id="9"/>
-      <w:bookmarkEnd w:id="10"/>
       <w:r>
         <w:t>For</w:t>
       </w:r>
@@ -5851,7 +5841,7 @@
           <w:tab w:val="left" w:pos="1580"/>
           <w:tab w:val="left" w:pos="1581"/>
         </w:tabs>
-        <w:spacing w:before="2" w:line="342" w:lineRule="exact"/>
+        <w:spacing w:before="2"/>
         <w:rPr>
           <w:sz w:val="28"/>
         </w:rPr>
@@ -5978,7 +5968,6 @@
           <w:tab w:val="left" w:pos="1580"/>
           <w:tab w:val="left" w:pos="1581"/>
         </w:tabs>
-        <w:spacing w:line="342" w:lineRule="exact"/>
         <w:rPr>
           <w:sz w:val="28"/>
         </w:rPr>
@@ -6145,10 +6134,10 @@
         </w:tabs>
         <w:spacing w:before="88"/>
       </w:pPr>
-      <w:bookmarkStart w:id="11" w:name="1.3.2._For_managers_and_above_(CEOs,_Cha"/>
-      <w:bookmarkStart w:id="12" w:name="_bookmark5"/>
+      <w:bookmarkStart w:id="10" w:name="1.3.2._For_managers_and_above_(CEOs,_Cha"/>
+      <w:bookmarkStart w:id="11" w:name="_bookmark5"/>
+      <w:bookmarkEnd w:id="10"/>
       <w:bookmarkEnd w:id="11"/>
-      <w:bookmarkEnd w:id="12"/>
       <w:r>
         <w:t>For</w:t>
       </w:r>
@@ -6262,7 +6251,7 @@
         <w:tabs>
           <w:tab w:val="left" w:pos="2302"/>
         </w:tabs>
-        <w:spacing w:before="2" w:line="333" w:lineRule="exact"/>
+        <w:spacing w:before="2"/>
         <w:rPr>
           <w:sz w:val="28"/>
         </w:rPr>
@@ -6362,7 +6351,6 @@
         <w:tabs>
           <w:tab w:val="left" w:pos="2302"/>
         </w:tabs>
-        <w:spacing w:line="323" w:lineRule="exact"/>
         <w:rPr>
           <w:sz w:val="28"/>
         </w:rPr>
@@ -6463,7 +6451,6 @@
           <w:tab w:val="left" w:pos="1580"/>
           <w:tab w:val="left" w:pos="1581"/>
         </w:tabs>
-        <w:spacing w:line="332" w:lineRule="exact"/>
         <w:rPr>
           <w:sz w:val="28"/>
         </w:rPr>
@@ -6524,7 +6511,6 @@
         <w:tabs>
           <w:tab w:val="left" w:pos="2302"/>
         </w:tabs>
-        <w:spacing w:line="331" w:lineRule="exact"/>
         <w:rPr>
           <w:sz w:val="28"/>
         </w:rPr>
@@ -6624,7 +6610,6 @@
         <w:tabs>
           <w:tab w:val="left" w:pos="2302"/>
         </w:tabs>
-        <w:spacing w:line="323" w:lineRule="exact"/>
         <w:rPr>
           <w:sz w:val="28"/>
         </w:rPr>
@@ -6698,7 +6683,6 @@
         <w:tabs>
           <w:tab w:val="left" w:pos="2302"/>
         </w:tabs>
-        <w:spacing w:line="335" w:lineRule="exact"/>
         <w:rPr>
           <w:sz w:val="28"/>
         </w:rPr>
@@ -6764,7 +6748,6 @@
     </w:p>
     <w:p>
       <w:pPr>
-        <w:spacing w:line="335" w:lineRule="exact"/>
         <w:rPr>
           <w:sz w:val="28"/>
         </w:rPr>
@@ -6788,10 +6771,10 @@
         <w:spacing w:before="69"/>
         <w:ind w:hanging="361"/>
       </w:pPr>
-      <w:bookmarkStart w:id="13" w:name="2._Entity_relation_diagram"/>
-      <w:bookmarkStart w:id="14" w:name="_bookmark6"/>
+      <w:bookmarkStart w:id="12" w:name="2._Entity_relation_diagram"/>
+      <w:bookmarkStart w:id="13" w:name="_bookmark6"/>
+      <w:bookmarkEnd w:id="12"/>
       <w:bookmarkEnd w:id="13"/>
-      <w:bookmarkEnd w:id="14"/>
       <w:r>
         <w:lastRenderedPageBreak/>
         <w:t>Entity</w:t>
@@ -6874,7 +6857,7 @@
           <w:noProof/>
         </w:rPr>
         <w:drawing>
-          <wp:anchor distT="0" distB="0" distL="0" distR="0" simplePos="0" relativeHeight="251664384" behindDoc="0" locked="0" layoutInCell="1" allowOverlap="1" wp14:anchorId="16054824" wp14:editId="63AD3F0E">
+          <wp:anchor distT="0" distB="0" distL="0" distR="0" simplePos="0" relativeHeight="251666944" behindDoc="0" locked="0" layoutInCell="1" allowOverlap="1" wp14:anchorId="16054824" wp14:editId="63AD3F0E">
             <wp:simplePos x="0" y="0"/>
             <wp:positionH relativeFrom="page">
               <wp:posOffset>914628</wp:posOffset>
@@ -7049,7 +7032,7 @@
           <w:tab w:val="left" w:pos="1220"/>
           <w:tab w:val="left" w:pos="1221"/>
         </w:tabs>
-        <w:spacing w:before="79" w:line="342" w:lineRule="exact"/>
+        <w:spacing w:before="79"/>
         <w:rPr>
           <w:sz w:val="28"/>
         </w:rPr>
@@ -7150,7 +7133,6 @@
         <w:tabs>
           <w:tab w:val="left" w:pos="1941"/>
         </w:tabs>
-        <w:spacing w:line="334" w:lineRule="exact"/>
         <w:rPr>
           <w:sz w:val="28"/>
         </w:rPr>
@@ -7172,7 +7154,6 @@
         <w:tabs>
           <w:tab w:val="left" w:pos="1941"/>
         </w:tabs>
-        <w:spacing w:line="323" w:lineRule="exact"/>
         <w:rPr>
           <w:sz w:val="28"/>
         </w:rPr>
@@ -7194,7 +7175,6 @@
         <w:tabs>
           <w:tab w:val="left" w:pos="1941"/>
         </w:tabs>
-        <w:spacing w:line="323" w:lineRule="exact"/>
         <w:rPr>
           <w:sz w:val="28"/>
         </w:rPr>
@@ -7216,7 +7196,6 @@
         <w:tabs>
           <w:tab w:val="left" w:pos="1941"/>
         </w:tabs>
-        <w:spacing w:line="323" w:lineRule="exact"/>
         <w:rPr>
           <w:sz w:val="28"/>
         </w:rPr>
@@ -7238,7 +7217,6 @@
         <w:tabs>
           <w:tab w:val="left" w:pos="1941"/>
         </w:tabs>
-        <w:spacing w:line="320" w:lineRule="exact"/>
         <w:rPr>
           <w:sz w:val="28"/>
         </w:rPr>
@@ -7260,7 +7238,6 @@
         <w:tabs>
           <w:tab w:val="left" w:pos="1941"/>
         </w:tabs>
-        <w:spacing w:line="323" w:lineRule="exact"/>
         <w:rPr>
           <w:sz w:val="28"/>
         </w:rPr>
@@ -7283,7 +7260,6 @@
           <w:tab w:val="left" w:pos="1220"/>
           <w:tab w:val="left" w:pos="1221"/>
         </w:tabs>
-        <w:spacing w:line="332" w:lineRule="exact"/>
         <w:rPr>
           <w:sz w:val="28"/>
         </w:rPr>
@@ -7305,7 +7281,7 @@
         <w:tabs>
           <w:tab w:val="left" w:pos="1941"/>
         </w:tabs>
-        <w:spacing w:before="13" w:line="225" w:lineRule="auto"/>
+        <w:spacing w:before="13"/>
         <w:ind w:right="389"/>
         <w:rPr>
           <w:sz w:val="28"/>
@@ -7341,7 +7317,7 @@
         <w:tabs>
           <w:tab w:val="left" w:pos="1941"/>
         </w:tabs>
-        <w:spacing w:before="2" w:line="333" w:lineRule="exact"/>
+        <w:spacing w:before="2"/>
         <w:rPr>
           <w:sz w:val="28"/>
         </w:rPr>
@@ -7441,7 +7417,7 @@
         <w:tabs>
           <w:tab w:val="left" w:pos="1941"/>
         </w:tabs>
-        <w:spacing w:before="1" w:line="225" w:lineRule="auto"/>
+        <w:spacing w:before="1"/>
         <w:ind w:right="2923"/>
         <w:rPr>
           <w:sz w:val="28"/>
@@ -7565,7 +7541,7 @@
         <w:tabs>
           <w:tab w:val="left" w:pos="1941"/>
         </w:tabs>
-        <w:spacing w:before="2" w:line="333" w:lineRule="exact"/>
+        <w:spacing w:before="2"/>
         <w:rPr>
           <w:sz w:val="28"/>
         </w:rPr>
@@ -7717,7 +7693,7 @@
         <w:tabs>
           <w:tab w:val="left" w:pos="1941"/>
         </w:tabs>
-        <w:spacing w:before="4" w:line="223" w:lineRule="auto"/>
+        <w:spacing w:before="4"/>
         <w:ind w:right="419"/>
         <w:rPr>
           <w:sz w:val="28"/>
@@ -7805,7 +7781,7 @@
         <w:tabs>
           <w:tab w:val="left" w:pos="1941"/>
         </w:tabs>
-        <w:spacing w:before="23" w:line="223" w:lineRule="auto"/>
+        <w:spacing w:before="23"/>
         <w:ind w:right="160"/>
         <w:rPr>
           <w:sz w:val="28"/>
@@ -7880,7 +7856,7 @@
         <w:tabs>
           <w:tab w:val="left" w:pos="1941"/>
         </w:tabs>
-        <w:spacing w:before="6" w:line="333" w:lineRule="exact"/>
+        <w:spacing w:before="6"/>
         <w:rPr>
           <w:sz w:val="28"/>
         </w:rPr>
@@ -7954,7 +7930,6 @@
         <w:tabs>
           <w:tab w:val="left" w:pos="1941"/>
         </w:tabs>
-        <w:spacing w:line="320" w:lineRule="exact"/>
         <w:rPr>
           <w:sz w:val="28"/>
         </w:rPr>
@@ -8054,7 +8029,7 @@
         <w:tabs>
           <w:tab w:val="left" w:pos="1941"/>
         </w:tabs>
-        <w:spacing w:before="2" w:line="225" w:lineRule="auto"/>
+        <w:spacing w:before="2"/>
         <w:ind w:right="1211"/>
         <w:rPr>
           <w:sz w:val="28"/>
@@ -8243,7 +8218,7 @@
         <w:tabs>
           <w:tab w:val="left" w:pos="1941"/>
         </w:tabs>
-        <w:spacing w:before="19" w:line="223" w:lineRule="auto"/>
+        <w:spacing w:before="19"/>
         <w:ind w:right="653"/>
         <w:rPr>
           <w:sz w:val="28"/>
@@ -8279,7 +8254,7 @@
         <w:tabs>
           <w:tab w:val="left" w:pos="1941"/>
         </w:tabs>
-        <w:spacing w:before="15" w:line="225" w:lineRule="auto"/>
+        <w:spacing w:before="15"/>
         <w:ind w:right="1761"/>
         <w:rPr>
           <w:sz w:val="28"/>
@@ -8419,7 +8394,7 @@
         <w:tabs>
           <w:tab w:val="left" w:pos="1941"/>
         </w:tabs>
-        <w:spacing w:before="2" w:line="335" w:lineRule="exact"/>
+        <w:spacing w:before="2"/>
         <w:rPr>
           <w:sz w:val="28"/>
         </w:rPr>
@@ -8506,7 +8481,6 @@
         <w:tabs>
           <w:tab w:val="left" w:pos="1941"/>
         </w:tabs>
-        <w:spacing w:line="323" w:lineRule="exact"/>
         <w:rPr>
           <w:sz w:val="28"/>
         </w:rPr>
@@ -8645,7 +8619,6 @@
         <w:tabs>
           <w:tab w:val="left" w:pos="1941"/>
         </w:tabs>
-        <w:spacing w:line="320" w:lineRule="exact"/>
         <w:rPr>
           <w:sz w:val="28"/>
         </w:rPr>
@@ -8784,7 +8757,7 @@
         <w:tabs>
           <w:tab w:val="left" w:pos="1941"/>
         </w:tabs>
-        <w:spacing w:before="2" w:line="225" w:lineRule="auto"/>
+        <w:spacing w:before="2"/>
         <w:ind w:right="675"/>
         <w:rPr>
           <w:sz w:val="28"/>
@@ -8869,7 +8842,7 @@
         <w:tabs>
           <w:tab w:val="left" w:pos="1941"/>
         </w:tabs>
-        <w:spacing w:before="2" w:line="333" w:lineRule="exact"/>
+        <w:spacing w:before="2"/>
         <w:rPr>
           <w:sz w:val="28"/>
         </w:rPr>
@@ -8943,7 +8916,6 @@
         <w:tabs>
           <w:tab w:val="left" w:pos="1941"/>
         </w:tabs>
-        <w:spacing w:line="232" w:lineRule="auto"/>
         <w:ind w:right="337"/>
         <w:rPr>
           <w:sz w:val="28"/>
@@ -9083,7 +9055,6 @@
         <w:tabs>
           <w:tab w:val="left" w:pos="1941"/>
         </w:tabs>
-        <w:spacing w:line="343" w:lineRule="exact"/>
         <w:rPr>
           <w:sz w:val="28"/>
         </w:rPr>
@@ -9175,7 +9146,6 @@
     </w:p>
     <w:p>
       <w:pPr>
-        <w:spacing w:line="343" w:lineRule="exact"/>
         <w:rPr>
           <w:sz w:val="28"/>
         </w:rPr>
@@ -9197,7 +9167,7 @@
           <w:tab w:val="left" w:pos="1220"/>
           <w:tab w:val="left" w:pos="1221"/>
         </w:tabs>
-        <w:spacing w:before="79" w:line="342" w:lineRule="exact"/>
+        <w:spacing w:before="79"/>
         <w:rPr>
           <w:sz w:val="28"/>
         </w:rPr>
@@ -9220,7 +9190,7 @@
         <w:tabs>
           <w:tab w:val="left" w:pos="1941"/>
         </w:tabs>
-        <w:spacing w:before="13" w:line="225" w:lineRule="auto"/>
+        <w:spacing w:before="13"/>
         <w:ind w:right="1575"/>
         <w:rPr>
           <w:sz w:val="28"/>
@@ -9282,7 +9252,7 @@
         <w:tabs>
           <w:tab w:val="left" w:pos="1941"/>
         </w:tabs>
-        <w:spacing w:before="16" w:line="225" w:lineRule="auto"/>
+        <w:spacing w:before="16"/>
         <w:ind w:right="172"/>
         <w:rPr>
           <w:sz w:val="28"/>
@@ -9487,7 +9457,7 @@
         <w:tabs>
           <w:tab w:val="left" w:pos="1941"/>
         </w:tabs>
-        <w:spacing w:before="2" w:line="333" w:lineRule="exact"/>
+        <w:spacing w:before="2"/>
         <w:rPr>
           <w:sz w:val="28"/>
         </w:rPr>
@@ -9587,7 +9557,6 @@
         <w:tabs>
           <w:tab w:val="left" w:pos="1941"/>
         </w:tabs>
-        <w:spacing w:line="323" w:lineRule="exact"/>
         <w:rPr>
           <w:sz w:val="28"/>
         </w:rPr>
@@ -9654,7 +9623,6 @@
     <w:p>
       <w:pPr>
         <w:pStyle w:val="BodyText"/>
-        <w:spacing w:line="237" w:lineRule="auto"/>
         <w:ind w:left="2661"/>
       </w:pPr>
       <w:r>
@@ -9664,7 +9632,7 @@
         <mc:AlternateContent>
           <mc:Choice Requires="wpg">
             <w:drawing>
-              <wp:anchor distT="0" distB="0" distL="114300" distR="114300" simplePos="0" relativeHeight="251660288" behindDoc="0" locked="0" layoutInCell="1" allowOverlap="1" wp14:anchorId="57A1FA7B" wp14:editId="20A70B5A">
+              <wp:anchor distT="0" distB="0" distL="114300" distR="114300" simplePos="0" relativeHeight="251656704" behindDoc="0" locked="0" layoutInCell="1" allowOverlap="1" wp14:anchorId="57A1FA7B" wp14:editId="20A70B5A">
                 <wp:simplePos x="0" y="0"/>
                 <wp:positionH relativeFrom="page">
                   <wp:posOffset>2058670</wp:posOffset>
@@ -9813,7 +9781,7 @@
           </mc:Choice>
           <mc:Fallback>
             <w:pict>
-              <v:group w14:anchorId="1B866BA2" id="Group 18" o:spid="_x0000_s1026" style="position:absolute;margin-left:162.1pt;margin-top:.45pt;width:13pt;height:31.5pt;z-index:251660288;mso-position-horizontal-relative:page" coordorigin="3242,9" coordsize="260,630" o:gfxdata="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">
+              <v:group w14:anchorId="75AD89E5" id="Group 18" o:spid="_x0000_s1026" style="position:absolute;margin-left:162.1pt;margin-top:.45pt;width:13pt;height:31.5pt;z-index:251656704;mso-position-horizontal-relative:page" coordorigin="3242,9" coordsize="260,630" o:gfxdata="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">
                 <v:shapetype id="_x0000_t75" coordsize="21600,21600" o:spt="75" o:preferrelative="t" path="m@4@5l@4@11@9@11@9@5xe" filled="f" stroked="f">
                   <v:stroke joinstyle="miter"/>
                   <v:formulas>
@@ -9949,7 +9917,6 @@
         <w:tabs>
           <w:tab w:val="left" w:pos="1941"/>
         </w:tabs>
-        <w:spacing w:line="333" w:lineRule="exact"/>
         <w:rPr>
           <w:sz w:val="28"/>
         </w:rPr>
@@ -9997,7 +9964,6 @@
         <w:tabs>
           <w:tab w:val="left" w:pos="1941"/>
         </w:tabs>
-        <w:spacing w:line="320" w:lineRule="exact"/>
         <w:rPr>
           <w:sz w:val="28"/>
         </w:rPr>
@@ -10009,7 +9975,7 @@
         <mc:AlternateContent>
           <mc:Choice Requires="wpg">
             <w:drawing>
-              <wp:anchor distT="0" distB="0" distL="114300" distR="114300" simplePos="0" relativeHeight="251661312" behindDoc="0" locked="0" layoutInCell="1" allowOverlap="1" wp14:anchorId="7C1312BA" wp14:editId="2B21D530">
+              <wp:anchor distT="0" distB="0" distL="114300" distR="114300" simplePos="0" relativeHeight="251660800" behindDoc="0" locked="0" layoutInCell="1" allowOverlap="1" wp14:anchorId="7C1312BA" wp14:editId="2B21D530">
                 <wp:simplePos x="0" y="0"/>
                 <wp:positionH relativeFrom="page">
                   <wp:posOffset>2058670</wp:posOffset>
@@ -10158,7 +10124,7 @@
           </mc:Choice>
           <mc:Fallback>
             <w:pict>
-              <v:group w14:anchorId="32E79F32" id="Group 17" o:spid="_x0000_s1026" style="position:absolute;margin-left:162.1pt;margin-top:15.95pt;width:13pt;height:31.8pt;z-index:251661312;mso-position-horizontal-relative:page" coordorigin="3242,319" coordsize="260,636" o:gfxdata="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">
+              <v:group w14:anchorId="1E216739" id="Group 17" o:spid="_x0000_s1026" style="position:absolute;margin-left:162.1pt;margin-top:15.95pt;width:13pt;height:31.8pt;z-index:251660800;mso-position-horizontal-relative:page" coordorigin="3242,319" coordsize="260,636" o:gfxdata="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">
                 <v:shape id="Picture 35" o:spid="_x0000_s1027" type="#_x0000_t75" style="position:absolute;left:3241;top:318;width:260;height:310;visibility:visible;mso-wrap-style:square" o:gfxdata="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">
                   <v:imagedata r:id="rId11" o:title=""/>
                 </v:shape>
@@ -10194,7 +10160,6 @@
     <w:p>
       <w:pPr>
         <w:pStyle w:val="BodyText"/>
-        <w:spacing w:line="309" w:lineRule="exact"/>
         <w:ind w:left="2661"/>
       </w:pPr>
       <w:r>
@@ -10249,7 +10214,7 @@
     <w:p>
       <w:pPr>
         <w:pStyle w:val="BodyText"/>
-        <w:spacing w:before="1" w:line="320" w:lineRule="exact"/>
+        <w:spacing w:before="1"/>
         <w:ind w:left="2661"/>
       </w:pPr>
       <w:r>
@@ -10351,7 +10316,7 @@
         <w:tabs>
           <w:tab w:val="left" w:pos="1941"/>
         </w:tabs>
-        <w:spacing w:before="2" w:line="333" w:lineRule="exact"/>
+        <w:spacing w:before="2"/>
         <w:rPr>
           <w:sz w:val="28"/>
         </w:rPr>
@@ -10516,7 +10481,6 @@
         <w:tabs>
           <w:tab w:val="left" w:pos="1941"/>
         </w:tabs>
-        <w:spacing w:line="320" w:lineRule="exact"/>
         <w:rPr>
           <w:sz w:val="28"/>
         </w:rPr>
@@ -10642,7 +10606,6 @@
         <w:tabs>
           <w:tab w:val="left" w:pos="1941"/>
         </w:tabs>
-        <w:spacing w:line="232" w:lineRule="auto"/>
         <w:ind w:right="208"/>
         <w:rPr>
           <w:sz w:val="28"/>
@@ -10722,7 +10685,6 @@
     </w:p>
     <w:p>
       <w:pPr>
-        <w:spacing w:line="232" w:lineRule="auto"/>
         <w:rPr>
           <w:sz w:val="28"/>
         </w:rPr>
@@ -10746,10 +10708,10 @@
         <w:spacing w:before="59"/>
         <w:ind w:hanging="361"/>
       </w:pPr>
-      <w:bookmarkStart w:id="15" w:name="3._Relationship_diagram"/>
-      <w:bookmarkStart w:id="16" w:name="_bookmark7"/>
+      <w:bookmarkStart w:id="14" w:name="3._Relationship_diagram"/>
+      <w:bookmarkStart w:id="15" w:name="_bookmark7"/>
+      <w:bookmarkEnd w:id="14"/>
       <w:bookmarkEnd w:id="15"/>
-      <w:bookmarkEnd w:id="16"/>
       <w:r>
         <w:lastRenderedPageBreak/>
         <w:t>Relationship</w:t>
@@ -10778,7 +10740,7 @@
           <w:noProof/>
         </w:rPr>
         <w:drawing>
-          <wp:anchor distT="0" distB="0" distL="0" distR="0" simplePos="0" relativeHeight="251659264" behindDoc="0" locked="0" layoutInCell="1" allowOverlap="1" wp14:anchorId="0858DBD9" wp14:editId="53F6CC8D">
+          <wp:anchor distT="0" distB="0" distL="0" distR="0" simplePos="0" relativeHeight="251654656" behindDoc="0" locked="0" layoutInCell="1" allowOverlap="1" wp14:anchorId="0858DBD9" wp14:editId="53F6CC8D">
             <wp:simplePos x="0" y="0"/>
             <wp:positionH relativeFrom="page">
               <wp:posOffset>1036878</wp:posOffset>
@@ -10954,7 +10916,7 @@
           <w:tab w:val="left" w:pos="860"/>
           <w:tab w:val="left" w:pos="861"/>
         </w:tabs>
-        <w:spacing w:before="82" w:line="237" w:lineRule="auto"/>
+        <w:spacing w:before="82"/>
         <w:ind w:right="385"/>
         <w:rPr>
           <w:sz w:val="28"/>
@@ -11226,7 +11188,7 @@
           <w:tab w:val="left" w:pos="860"/>
           <w:tab w:val="left" w:pos="861"/>
         </w:tabs>
-        <w:spacing w:before="7" w:line="237" w:lineRule="auto"/>
+        <w:spacing w:before="7"/>
         <w:ind w:right="1069"/>
         <w:rPr>
           <w:sz w:val="28"/>
@@ -11419,7 +11381,7 @@
           <w:tab w:val="left" w:pos="860"/>
           <w:tab w:val="left" w:pos="861"/>
         </w:tabs>
-        <w:spacing w:before="6" w:line="237" w:lineRule="auto"/>
+        <w:spacing w:before="6"/>
         <w:ind w:right="245"/>
         <w:rPr>
           <w:sz w:val="28"/>
@@ -11804,7 +11766,7 @@
           <w:tab w:val="left" w:pos="860"/>
           <w:tab w:val="left" w:pos="861"/>
         </w:tabs>
-        <w:spacing w:before="6" w:line="237" w:lineRule="auto"/>
+        <w:spacing w:before="6"/>
         <w:ind w:right="189"/>
         <w:rPr>
           <w:sz w:val="28"/>
@@ -11905,7 +11867,6 @@
         <w:tabs>
           <w:tab w:val="left" w:pos="1581"/>
         </w:tabs>
-        <w:spacing w:line="334" w:lineRule="exact"/>
         <w:rPr>
           <w:sz w:val="28"/>
         </w:rPr>
@@ -12005,7 +11966,6 @@
         <w:tabs>
           <w:tab w:val="left" w:pos="1581"/>
         </w:tabs>
-        <w:spacing w:line="336" w:lineRule="exact"/>
         <w:rPr>
           <w:sz w:val="28"/>
         </w:rPr>
@@ -12084,7 +12044,6 @@
     </w:p>
     <w:p>
       <w:pPr>
-        <w:spacing w:line="336" w:lineRule="exact"/>
         <w:rPr>
           <w:sz w:val="28"/>
         </w:rPr>
@@ -12108,10 +12067,10 @@
         <w:spacing w:before="64"/>
         <w:ind w:hanging="361"/>
       </w:pPr>
-      <w:bookmarkStart w:id="17" w:name="4._Query"/>
-      <w:bookmarkStart w:id="18" w:name="_bookmark8"/>
+      <w:bookmarkStart w:id="16" w:name="4._Query"/>
+      <w:bookmarkStart w:id="17" w:name="_bookmark8"/>
+      <w:bookmarkEnd w:id="16"/>
       <w:bookmarkEnd w:id="17"/>
-      <w:bookmarkEnd w:id="18"/>
       <w:r>
         <w:lastRenderedPageBreak/>
         <w:t>Query</w:t>
@@ -12129,10 +12088,10 @@
         </w:tabs>
         <w:spacing w:before="163"/>
       </w:pPr>
-      <w:bookmarkStart w:id="19" w:name="4.1.__Create_table_query"/>
-      <w:bookmarkStart w:id="20" w:name="_bookmark9"/>
+      <w:bookmarkStart w:id="18" w:name="4.1.__Create_table_query"/>
+      <w:bookmarkStart w:id="19" w:name="_bookmark9"/>
+      <w:bookmarkEnd w:id="18"/>
       <w:bookmarkEnd w:id="19"/>
-      <w:bookmarkEnd w:id="20"/>
       <w:r>
         <w:t>Create table</w:t>
       </w:r>
@@ -12258,7 +12217,7 @@
           <w:tab w:val="left" w:pos="1220"/>
           <w:tab w:val="left" w:pos="1221"/>
         </w:tabs>
-        <w:spacing w:before="5" w:line="237" w:lineRule="auto"/>
+        <w:spacing w:before="5"/>
         <w:ind w:right="743"/>
         <w:rPr>
           <w:sz w:val="28"/>
@@ -12309,10 +12268,10 @@
         </w:tabs>
         <w:spacing w:before="4"/>
       </w:pPr>
-      <w:bookmarkStart w:id="21" w:name="4.2.__Stored_procedure"/>
-      <w:bookmarkStart w:id="22" w:name="_bookmark10"/>
+      <w:bookmarkStart w:id="20" w:name="4.2.__Stored_procedure"/>
+      <w:bookmarkStart w:id="21" w:name="_bookmark10"/>
+      <w:bookmarkEnd w:id="20"/>
       <w:bookmarkEnd w:id="21"/>
-      <w:bookmarkEnd w:id="22"/>
       <w:r>
         <w:t>Stored</w:t>
       </w:r>
@@ -12337,7 +12296,7 @@
           <w:tab w:val="left" w:pos="1220"/>
           <w:tab w:val="left" w:pos="1221"/>
         </w:tabs>
-        <w:spacing w:before="159" w:line="342" w:lineRule="exact"/>
+        <w:spacing w:before="159"/>
         <w:rPr>
           <w:sz w:val="28"/>
         </w:rPr>
@@ -12514,10 +12473,10 @@
         </w:tabs>
         <w:spacing w:before="6"/>
       </w:pPr>
-      <w:bookmarkStart w:id="23" w:name="4.3.__Index"/>
-      <w:bookmarkStart w:id="24" w:name="_bookmark11"/>
+      <w:bookmarkStart w:id="22" w:name="4.3.__Index"/>
+      <w:bookmarkStart w:id="23" w:name="_bookmark11"/>
+      <w:bookmarkEnd w:id="22"/>
       <w:bookmarkEnd w:id="23"/>
-      <w:bookmarkEnd w:id="24"/>
       <w:r>
         <w:t>Role</w:t>
       </w:r>
@@ -12540,21 +12499,7 @@
           <w:b w:val="0"/>
           <w:bCs w:val="0"/>
         </w:rPr>
-        <w:t xml:space="preserve">The role.sql file is a critical component in managing database security, providing a structured and maintainable approach to defining roles, permissions, and access controls within the database. Its existence helps ensure that </w:t>
-      </w:r>
-      <w:r>
-        <w:rPr>
-          <w:b w:val="0"/>
-          <w:bCs w:val="0"/>
-        </w:rPr>
-        <w:t xml:space="preserve">our </w:t>
-      </w:r>
-      <w:r>
-        <w:rPr>
-          <w:b w:val="0"/>
-          <w:bCs w:val="0"/>
-        </w:rPr>
-        <w:t>database security is both robust and adaptable, meeting the changing needs of the application and organization it supports.</w:t>
+        <w:t>The role.sql file is a critical component in managing database security, providing a structured and maintainable approach to defining roles, permissions, and access controls within the database. Its existence helps ensure that our database security is both robust and adaptable, meeting the changing needs of the application and organization it supports.</w:t>
       </w:r>
     </w:p>
     <w:p>
@@ -12787,7 +12732,7 @@
           <w:tab w:val="left" w:pos="1220"/>
           <w:tab w:val="left" w:pos="1221"/>
         </w:tabs>
-        <w:spacing w:before="5" w:line="237" w:lineRule="auto"/>
+        <w:spacing w:before="5"/>
         <w:ind w:right="748"/>
         <w:rPr>
           <w:sz w:val="28"/>
@@ -12973,13 +12918,11 @@
         <w:spacing w:before="250"/>
         <w:ind w:left="500"/>
         <w:rPr>
-          <w:rFonts w:ascii="Microsoft Sans Serif"/>
           <w:sz w:val="24"/>
         </w:rPr>
       </w:pPr>
       <w:r>
         <w:rPr>
-          <w:rFonts w:ascii="Microsoft Sans Serif"/>
           <w:color w:val="C578DD"/>
           <w:sz w:val="24"/>
           <w:shd w:val="clear" w:color="auto" w:fill="282C34"/>
@@ -12988,7 +12931,6 @@
       </w:r>
       <w:r>
         <w:rPr>
-          <w:rFonts w:ascii="Microsoft Sans Serif"/>
           <w:color w:val="C578DD"/>
           <w:spacing w:val="-7"/>
           <w:sz w:val="24"/>
@@ -12998,7 +12940,6 @@
       </w:r>
       <w:r>
         <w:rPr>
-          <w:rFonts w:ascii="Microsoft Sans Serif"/>
           <w:color w:val="ABB1BE"/>
           <w:sz w:val="24"/>
           <w:shd w:val="clear" w:color="auto" w:fill="282C34"/>
@@ -13007,7 +12948,6 @@
       </w:r>
       <w:r>
         <w:rPr>
-          <w:rFonts w:ascii="Microsoft Sans Serif"/>
           <w:color w:val="ABB1BE"/>
           <w:spacing w:val="-8"/>
           <w:sz w:val="24"/>
@@ -13017,7 +12957,6 @@
       </w:r>
       <w:r>
         <w:rPr>
-          <w:rFonts w:ascii="Microsoft Sans Serif"/>
           <w:color w:val="ABB1BE"/>
           <w:sz w:val="24"/>
           <w:shd w:val="clear" w:color="auto" w:fill="282C34"/>
@@ -13026,7 +12965,6 @@
       </w:r>
       <w:r>
         <w:rPr>
-          <w:rFonts w:ascii="Microsoft Sans Serif"/>
           <w:color w:val="ABB1BE"/>
           <w:spacing w:val="-5"/>
           <w:sz w:val="24"/>
@@ -13036,7 +12974,6 @@
       </w:r>
       <w:r>
         <w:rPr>
-          <w:rFonts w:ascii="Microsoft Sans Serif"/>
           <w:color w:val="C578DD"/>
           <w:sz w:val="24"/>
           <w:shd w:val="clear" w:color="auto" w:fill="282C34"/>
@@ -13045,7 +12982,6 @@
       </w:r>
       <w:r>
         <w:rPr>
-          <w:rFonts w:ascii="Microsoft Sans Serif"/>
           <w:color w:val="C578DD"/>
           <w:spacing w:val="-7"/>
           <w:sz w:val="24"/>
@@ -13055,7 +12991,6 @@
       </w:r>
       <w:r>
         <w:rPr>
-          <w:rFonts w:ascii="Microsoft Sans Serif"/>
           <w:color w:val="ABB1BE"/>
           <w:sz w:val="24"/>
           <w:shd w:val="clear" w:color="auto" w:fill="282C34"/>
@@ -13064,7 +12999,6 @@
       </w:r>
       <w:r>
         <w:rPr>
-          <w:rFonts w:ascii="Microsoft Sans Serif"/>
           <w:color w:val="ABB1BE"/>
           <w:sz w:val="24"/>
           <w:shd w:val="clear" w:color="auto" w:fill="282C34"/>
@@ -13102,13 +13036,11 @@
         <w:spacing w:before="250"/>
         <w:ind w:left="500"/>
         <w:rPr>
-          <w:rFonts w:ascii="Microsoft Sans Serif"/>
           <w:sz w:val="24"/>
         </w:rPr>
       </w:pPr>
       <w:r>
         <w:rPr>
-          <w:rFonts w:ascii="Microsoft Sans Serif"/>
           <w:color w:val="C578DD"/>
           <w:sz w:val="24"/>
           <w:shd w:val="clear" w:color="auto" w:fill="282C34"/>
@@ -13117,7 +13049,6 @@
       </w:r>
       <w:r>
         <w:rPr>
-          <w:rFonts w:ascii="Microsoft Sans Serif"/>
           <w:color w:val="C578DD"/>
           <w:spacing w:val="-6"/>
           <w:sz w:val="24"/>
@@ -13127,7 +13058,6 @@
       </w:r>
       <w:r>
         <w:rPr>
-          <w:rFonts w:ascii="Microsoft Sans Serif"/>
           <w:color w:val="ABB1BE"/>
           <w:sz w:val="24"/>
           <w:shd w:val="clear" w:color="auto" w:fill="282C34"/>
@@ -13136,7 +13066,6 @@
       </w:r>
       <w:r>
         <w:rPr>
-          <w:rFonts w:ascii="Microsoft Sans Serif"/>
           <w:color w:val="ABB1BE"/>
           <w:spacing w:val="-7"/>
           <w:sz w:val="24"/>
@@ -13146,7 +13075,6 @@
       </w:r>
       <w:r>
         <w:rPr>
-          <w:rFonts w:ascii="Microsoft Sans Serif"/>
           <w:color w:val="ABB1BE"/>
           <w:sz w:val="24"/>
           <w:shd w:val="clear" w:color="auto" w:fill="282C34"/>
@@ -13155,7 +13083,6 @@
       </w:r>
       <w:r>
         <w:rPr>
-          <w:rFonts w:ascii="Microsoft Sans Serif"/>
           <w:color w:val="ABB1BE"/>
           <w:spacing w:val="-5"/>
           <w:sz w:val="24"/>
@@ -13165,7 +13092,6 @@
       </w:r>
       <w:r>
         <w:rPr>
-          <w:rFonts w:ascii="Microsoft Sans Serif"/>
           <w:color w:val="C578DD"/>
           <w:sz w:val="24"/>
           <w:shd w:val="clear" w:color="auto" w:fill="282C34"/>
@@ -13174,7 +13100,6 @@
       </w:r>
       <w:r>
         <w:rPr>
-          <w:rFonts w:ascii="Microsoft Sans Serif"/>
           <w:color w:val="C578DD"/>
           <w:spacing w:val="-5"/>
           <w:sz w:val="24"/>
@@ -13184,7 +13109,6 @@
       </w:r>
       <w:r>
         <w:rPr>
-          <w:rFonts w:ascii="Microsoft Sans Serif"/>
           <w:color w:val="ABB1BE"/>
           <w:sz w:val="24"/>
           <w:shd w:val="clear" w:color="auto" w:fill="282C34"/>
@@ -13193,7 +13117,6 @@
       </w:r>
       <w:r>
         <w:rPr>
-          <w:rFonts w:ascii="Microsoft Sans Serif"/>
           <w:color w:val="ABB1BE"/>
           <w:sz w:val="24"/>
           <w:shd w:val="clear" w:color="auto" w:fill="282C34"/>
@@ -13231,13 +13154,11 @@
         <w:spacing w:before="245"/>
         <w:ind w:left="500"/>
         <w:rPr>
-          <w:rFonts w:ascii="Microsoft Sans Serif"/>
           <w:sz w:val="24"/>
         </w:rPr>
       </w:pPr>
       <w:r>
         <w:rPr>
-          <w:rFonts w:ascii="Microsoft Sans Serif"/>
           <w:color w:val="C578DD"/>
           <w:sz w:val="24"/>
           <w:shd w:val="clear" w:color="auto" w:fill="282C34"/>
@@ -13246,7 +13167,6 @@
       </w:r>
       <w:r>
         <w:rPr>
-          <w:rFonts w:ascii="Microsoft Sans Serif"/>
           <w:color w:val="C578DD"/>
           <w:spacing w:val="-8"/>
           <w:sz w:val="24"/>
@@ -13256,7 +13176,6 @@
       </w:r>
       <w:r>
         <w:rPr>
-          <w:rFonts w:ascii="Microsoft Sans Serif"/>
           <w:color w:val="ABB1BE"/>
           <w:sz w:val="24"/>
           <w:shd w:val="clear" w:color="auto" w:fill="282C34"/>
@@ -13265,7 +13184,6 @@
       </w:r>
       <w:r>
         <w:rPr>
-          <w:rFonts w:ascii="Microsoft Sans Serif"/>
           <w:color w:val="ABB1BE"/>
           <w:spacing w:val="-8"/>
           <w:sz w:val="24"/>
@@ -13275,7 +13193,6 @@
       </w:r>
       <w:r>
         <w:rPr>
-          <w:rFonts w:ascii="Microsoft Sans Serif"/>
           <w:color w:val="ABB1BE"/>
           <w:sz w:val="24"/>
           <w:shd w:val="clear" w:color="auto" w:fill="282C34"/>
@@ -13284,7 +13201,6 @@
       </w:r>
       <w:r>
         <w:rPr>
-          <w:rFonts w:ascii="Microsoft Sans Serif"/>
           <w:color w:val="ABB1BE"/>
           <w:spacing w:val="-7"/>
           <w:sz w:val="24"/>
@@ -13294,7 +13210,6 @@
       </w:r>
       <w:r>
         <w:rPr>
-          <w:rFonts w:ascii="Microsoft Sans Serif"/>
           <w:color w:val="C578DD"/>
           <w:sz w:val="24"/>
           <w:shd w:val="clear" w:color="auto" w:fill="282C34"/>
@@ -13303,7 +13218,6 @@
       </w:r>
       <w:r>
         <w:rPr>
-          <w:rFonts w:ascii="Microsoft Sans Serif"/>
           <w:color w:val="C578DD"/>
           <w:spacing w:val="-6"/>
           <w:sz w:val="24"/>
@@ -13313,7 +13227,6 @@
       </w:r>
       <w:r>
         <w:rPr>
-          <w:rFonts w:ascii="Microsoft Sans Serif"/>
           <w:color w:val="ABB1BE"/>
           <w:sz w:val="24"/>
           <w:shd w:val="clear" w:color="auto" w:fill="282C34"/>
@@ -13322,7 +13235,6 @@
       </w:r>
       <w:r>
         <w:rPr>
-          <w:rFonts w:ascii="Microsoft Sans Serif"/>
           <w:color w:val="ABB1BE"/>
           <w:sz w:val="24"/>
           <w:shd w:val="clear" w:color="auto" w:fill="282C34"/>
@@ -13342,10 +13254,10 @@
         </w:tabs>
         <w:spacing w:before="398"/>
       </w:pPr>
-      <w:bookmarkStart w:id="25" w:name="4.4.__Functions"/>
-      <w:bookmarkStart w:id="26" w:name="_bookmark12"/>
+      <w:bookmarkStart w:id="24" w:name="4.4.__Functions"/>
+      <w:bookmarkStart w:id="25" w:name="_bookmark12"/>
+      <w:bookmarkEnd w:id="24"/>
       <w:bookmarkEnd w:id="25"/>
-      <w:bookmarkEnd w:id="26"/>
       <w:r>
         <w:t>Functions</w:t>
       </w:r>
@@ -13553,12 +13465,11 @@
         <w:tabs>
           <w:tab w:val="left" w:pos="1581"/>
         </w:tabs>
-        <w:spacing w:line="319" w:lineRule="exact"/>
-      </w:pPr>
-      <w:bookmarkStart w:id="27" w:name="4.4.1._Calculate_the_shipping_fee"/>
-      <w:bookmarkStart w:id="28" w:name="_bookmark13"/>
+      </w:pPr>
+      <w:bookmarkStart w:id="26" w:name="4.4.1._Calculate_the_shipping_fee"/>
+      <w:bookmarkStart w:id="27" w:name="_bookmark13"/>
+      <w:bookmarkEnd w:id="26"/>
       <w:bookmarkEnd w:id="27"/>
-      <w:bookmarkEnd w:id="28"/>
       <w:r>
         <w:t>Calculate</w:t>
       </w:r>
@@ -13600,7 +13511,6 @@
         <w:tabs>
           <w:tab w:val="left" w:pos="360"/>
         </w:tabs>
-        <w:spacing w:line="334" w:lineRule="exact"/>
         <w:ind w:right="2693" w:hanging="1941"/>
         <w:jc w:val="right"/>
         <w:rPr>
@@ -13708,7 +13618,6 @@
     <w:p>
       <w:pPr>
         <w:pStyle w:val="BodyText"/>
-        <w:spacing w:line="312" w:lineRule="exact"/>
         <w:ind w:right="2775"/>
         <w:jc w:val="right"/>
       </w:pPr>
@@ -13755,7 +13664,6 @@
     </w:p>
     <w:p>
       <w:pPr>
-        <w:spacing w:line="312" w:lineRule="exact"/>
         <w:jc w:val="right"/>
         <w:sectPr>
           <w:pgSz w:w="12240" w:h="15840"/>
@@ -13774,7 +13682,7 @@
         <w:tabs>
           <w:tab w:val="left" w:pos="1941"/>
         </w:tabs>
-        <w:spacing w:before="76" w:line="223" w:lineRule="auto"/>
+        <w:spacing w:before="76"/>
         <w:ind w:right="888"/>
         <w:rPr>
           <w:sz w:val="28"/>
@@ -13824,7 +13732,7 @@
         <w:tabs>
           <w:tab w:val="left" w:pos="1941"/>
         </w:tabs>
-        <w:spacing w:before="23" w:line="223" w:lineRule="auto"/>
+        <w:spacing w:before="23"/>
         <w:ind w:right="390"/>
         <w:rPr>
           <w:sz w:val="28"/>
@@ -13938,7 +13846,7 @@
         <w:tabs>
           <w:tab w:val="left" w:pos="1941"/>
         </w:tabs>
-        <w:spacing w:before="22" w:after="3" w:line="223" w:lineRule="auto"/>
+        <w:spacing w:before="22" w:after="3"/>
         <w:ind w:right="974"/>
         <w:rPr>
           <w:sz w:val="28"/>
@@ -14052,12 +13960,12 @@
         <w:tabs>
           <w:tab w:val="left" w:pos="1581"/>
         </w:tabs>
-        <w:spacing w:before="88" w:line="321" w:lineRule="exact"/>
-      </w:pPr>
-      <w:bookmarkStart w:id="29" w:name="4.4.2._Get_the_payment_for_a_bill"/>
-      <w:bookmarkStart w:id="30" w:name="_bookmark14"/>
+        <w:spacing w:before="88"/>
+      </w:pPr>
+      <w:bookmarkStart w:id="28" w:name="4.4.2._Get_the_payment_for_a_bill"/>
+      <w:bookmarkStart w:id="29" w:name="_bookmark14"/>
+      <w:bookmarkEnd w:id="28"/>
       <w:bookmarkEnd w:id="29"/>
-      <w:bookmarkEnd w:id="30"/>
       <w:r>
         <w:t>Get the</w:t>
       </w:r>
@@ -14108,7 +14016,7 @@
         <w:tabs>
           <w:tab w:val="left" w:pos="1941"/>
         </w:tabs>
-        <w:spacing w:before="15" w:line="223" w:lineRule="auto"/>
+        <w:spacing w:before="15"/>
         <w:ind w:right="1162"/>
         <w:rPr>
           <w:sz w:val="28"/>
@@ -14215,7 +14123,7 @@
     <w:p>
       <w:pPr>
         <w:pStyle w:val="BodyText"/>
-        <w:spacing w:before="6" w:line="342" w:lineRule="exact"/>
+        <w:spacing w:before="6"/>
         <w:ind w:left="3507" w:firstLine="60"/>
       </w:pPr>
       <w:r>
@@ -14237,13 +14145,7 @@
         <w:t xml:space="preserve"> </w:t>
       </w:r>
       <w:r>
-        <w:rPr>
-          <w:rFonts w:ascii="Symbol" w:hAnsi="Symbol"/>
-        </w:rPr>
-        <w:t></w:t>
-      </w:r>
-      <w:r>
-        <w:t xml:space="preserve"> (quantity</w:t>
+        <w:t> (quantity</w:t>
       </w:r>
       <w:r>
         <w:rPr>
@@ -14285,7 +14187,6 @@
     <w:p>
       <w:pPr>
         <w:pStyle w:val="BodyText"/>
-        <w:spacing w:line="321" w:lineRule="exact"/>
         <w:ind w:left="3507"/>
       </w:pPr>
       <w:r>
@@ -14338,7 +14239,7 @@
         <w:tabs>
           <w:tab w:val="left" w:pos="1941"/>
         </w:tabs>
-        <w:spacing w:before="11" w:line="232" w:lineRule="auto"/>
+        <w:spacing w:before="11"/>
         <w:ind w:right="263"/>
         <w:rPr>
           <w:sz w:val="28"/>
@@ -14647,7 +14548,7 @@
         <w:tabs>
           <w:tab w:val="left" w:pos="1941"/>
         </w:tabs>
-        <w:spacing w:before="14" w:line="223" w:lineRule="auto"/>
+        <w:spacing w:before="14"/>
         <w:ind w:right="363"/>
         <w:rPr>
           <w:sz w:val="28"/>
@@ -14883,15 +14784,13 @@
     </w:p>
     <w:p>
       <w:pPr>
-        <w:spacing w:line="223" w:lineRule="auto"/>
-        <w:rPr>
-          <w:sz w:val="28"/>
-        </w:rPr>
-      </w:pPr>
-    </w:p>
-    <w:p>
-      <w:pPr>
-        <w:spacing w:line="223" w:lineRule="auto"/>
+        <w:rPr>
+          <w:sz w:val="28"/>
+        </w:rPr>
+      </w:pPr>
+    </w:p>
+    <w:p>
+      <w:pPr>
         <w:rPr>
           <w:sz w:val="28"/>
         </w:rPr>
@@ -14974,10 +14873,10 @@
         </w:tabs>
         <w:spacing w:before="88"/>
       </w:pPr>
-      <w:bookmarkStart w:id="31" w:name="4.4.3._Find_most_efficient_branch_in_a_c"/>
-      <w:bookmarkStart w:id="32" w:name="_bookmark15"/>
+      <w:bookmarkStart w:id="30" w:name="4.4.3._Find_most_efficient_branch_in_a_c"/>
+      <w:bookmarkStart w:id="31" w:name="_bookmark15"/>
+      <w:bookmarkEnd w:id="30"/>
       <w:bookmarkEnd w:id="31"/>
-      <w:bookmarkEnd w:id="32"/>
       <w:r>
         <w:t>Find</w:t>
       </w:r>
@@ -15037,7 +14936,7 @@
         <w:tabs>
           <w:tab w:val="left" w:pos="1941"/>
         </w:tabs>
-        <w:spacing w:before="20" w:line="223" w:lineRule="auto"/>
+        <w:spacing w:before="20"/>
         <w:ind w:right="494"/>
         <w:rPr>
           <w:sz w:val="28"/>
@@ -15099,7 +14998,7 @@
         <w:tabs>
           <w:tab w:val="left" w:pos="1941"/>
         </w:tabs>
-        <w:spacing w:before="11" w:line="235" w:lineRule="auto"/>
+        <w:spacing w:before="11"/>
         <w:ind w:right="328"/>
         <w:rPr>
           <w:sz w:val="28"/>
@@ -15231,7 +15130,7 @@
         <w:tabs>
           <w:tab w:val="left" w:pos="1941"/>
         </w:tabs>
-        <w:spacing w:before="9" w:line="225" w:lineRule="auto"/>
+        <w:spacing w:before="9"/>
         <w:ind w:right="424"/>
         <w:rPr>
           <w:sz w:val="28"/>
@@ -15402,15 +15301,13 @@
     </w:p>
     <w:p>
       <w:pPr>
-        <w:spacing w:line="225" w:lineRule="auto"/>
-        <w:rPr>
-          <w:sz w:val="28"/>
-        </w:rPr>
-      </w:pPr>
-    </w:p>
-    <w:p>
-      <w:pPr>
-        <w:spacing w:line="225" w:lineRule="auto"/>
+        <w:rPr>
+          <w:sz w:val="28"/>
+        </w:rPr>
+      </w:pPr>
+    </w:p>
+    <w:p>
+      <w:pPr>
         <w:rPr>
           <w:sz w:val="28"/>
         </w:rPr>
@@ -15490,12 +15387,12 @@
         <w:tabs>
           <w:tab w:val="left" w:pos="1581"/>
         </w:tabs>
-        <w:spacing w:before="89" w:line="321" w:lineRule="exact"/>
-      </w:pPr>
-      <w:bookmarkStart w:id="33" w:name="4.4.4._Get_the_daily_income"/>
-      <w:bookmarkStart w:id="34" w:name="_bookmark16"/>
+        <w:spacing w:before="89"/>
+      </w:pPr>
+      <w:bookmarkStart w:id="32" w:name="4.4.4._Get_the_daily_income"/>
+      <w:bookmarkStart w:id="33" w:name="_bookmark16"/>
+      <w:bookmarkEnd w:id="32"/>
       <w:bookmarkEnd w:id="33"/>
-      <w:bookmarkEnd w:id="34"/>
       <w:r>
         <w:t>Get</w:t>
       </w:r>
@@ -15537,7 +15434,7 @@
         <w:tabs>
           <w:tab w:val="left" w:pos="1941"/>
         </w:tabs>
-        <w:spacing w:before="3" w:line="235" w:lineRule="auto"/>
+        <w:spacing w:before="3"/>
         <w:ind w:right="544"/>
         <w:rPr>
           <w:sz w:val="28"/>
@@ -15763,7 +15660,7 @@
         <w:tabs>
           <w:tab w:val="left" w:pos="1941"/>
         </w:tabs>
-        <w:spacing w:before="3" w:line="235" w:lineRule="auto"/>
+        <w:spacing w:before="3"/>
         <w:ind w:right="544"/>
         <w:rPr>
           <w:sz w:val="28"/>
@@ -15775,7 +15672,7 @@
         <w:tabs>
           <w:tab w:val="left" w:pos="1941"/>
         </w:tabs>
-        <w:spacing w:before="3" w:line="235" w:lineRule="auto"/>
+        <w:spacing w:before="3"/>
         <w:ind w:right="544"/>
         <w:rPr>
           <w:sz w:val="28"/>
@@ -15787,7 +15684,7 @@
         <w:tabs>
           <w:tab w:val="left" w:pos="1941"/>
         </w:tabs>
-        <w:spacing w:before="3" w:line="235" w:lineRule="auto"/>
+        <w:spacing w:before="3"/>
         <w:ind w:right="544"/>
         <w:rPr>
           <w:sz w:val="28"/>
@@ -15904,10 +15801,10 @@
         </w:tabs>
         <w:spacing w:before="88"/>
       </w:pPr>
-      <w:bookmarkStart w:id="35" w:name="4.4.5._Get_the_information_of_a_bill"/>
-      <w:bookmarkStart w:id="36" w:name="_bookmark17"/>
+      <w:bookmarkStart w:id="34" w:name="4.4.5._Get_the_information_of_a_bill"/>
+      <w:bookmarkStart w:id="35" w:name="_bookmark17"/>
+      <w:bookmarkEnd w:id="34"/>
       <w:bookmarkEnd w:id="35"/>
-      <w:bookmarkEnd w:id="36"/>
       <w:r>
         <w:t>Get the</w:t>
       </w:r>
@@ -15958,7 +15855,7 @@
         <w:tabs>
           <w:tab w:val="left" w:pos="1941"/>
         </w:tabs>
-        <w:spacing w:before="8" w:line="235" w:lineRule="auto"/>
+        <w:spacing w:before="8"/>
         <w:ind w:right="574"/>
         <w:rPr>
           <w:sz w:val="28"/>
@@ -16181,10 +16078,9 @@
     </w:p>
     <w:p>
       <w:pPr>
-        <w:spacing w:before="189" w:line="410" w:lineRule="auto"/>
+        <w:spacing w:before="189"/>
         <w:ind w:left="1031" w:right="4478"/>
         <w:rPr>
-          <w:rFonts w:ascii="Microsoft Sans Serif"/>
           <w:b/>
           <w:bCs/>
           <w:sz w:val="24"/>
@@ -16192,7 +16088,6 @@
       </w:pPr>
       <w:r>
         <w:rPr>
-          <w:rFonts w:ascii="Microsoft Sans Serif"/>
           <w:b/>
           <w:bCs/>
           <w:noProof/>
@@ -16237,9 +16132,7 @@
     </w:p>
     <w:p>
       <w:pPr>
-        <w:spacing w:line="410" w:lineRule="auto"/>
-        <w:rPr>
-          <w:rFonts w:ascii="Microsoft Sans Serif"/>
+        <w:rPr>
           <w:sz w:val="24"/>
         </w:rPr>
         <w:sectPr>
@@ -16254,7 +16147,6 @@
         <w:pStyle w:val="BodyText"/>
         <w:ind w:left="470"/>
         <w:rPr>
-          <w:rFonts w:ascii="Microsoft Sans Serif"/>
           <w:sz w:val="20"/>
         </w:rPr>
       </w:pPr>
@@ -16263,7 +16155,6 @@
       <w:pPr>
         <w:pStyle w:val="BodyText"/>
         <w:rPr>
-          <w:rFonts w:ascii="Microsoft Sans Serif"/>
           <w:sz w:val="20"/>
         </w:rPr>
       </w:pPr>
@@ -16272,7 +16163,6 @@
       <w:pPr>
         <w:pStyle w:val="BodyText"/>
         <w:rPr>
-          <w:rFonts w:ascii="Microsoft Sans Serif"/>
           <w:sz w:val="20"/>
         </w:rPr>
       </w:pPr>
@@ -16281,7 +16171,6 @@
       <w:pPr>
         <w:pStyle w:val="BodyText"/>
         <w:rPr>
-          <w:rFonts w:ascii="Microsoft Sans Serif"/>
           <w:sz w:val="20"/>
         </w:rPr>
       </w:pPr>
@@ -16290,7 +16179,6 @@
       <w:pPr>
         <w:pStyle w:val="BodyText"/>
         <w:rPr>
-          <w:rFonts w:ascii="Microsoft Sans Serif"/>
           <w:sz w:val="20"/>
         </w:rPr>
       </w:pPr>
@@ -16300,7 +16188,6 @@
         <w:pStyle w:val="BodyText"/>
         <w:spacing w:before="1"/>
         <w:rPr>
-          <w:rFonts w:ascii="Microsoft Sans Serif"/>
           <w:sz w:val="23"/>
         </w:rPr>
       </w:pPr>
@@ -16317,10 +16204,10 @@
         </w:tabs>
         <w:spacing w:before="88"/>
       </w:pPr>
-      <w:bookmarkStart w:id="37" w:name="4.4.6._Find_loyal_customers"/>
-      <w:bookmarkStart w:id="38" w:name="_bookmark18"/>
+      <w:bookmarkStart w:id="36" w:name="4.4.6._Find_loyal_customers"/>
+      <w:bookmarkStart w:id="37" w:name="_bookmark18"/>
+      <w:bookmarkEnd w:id="36"/>
       <w:bookmarkEnd w:id="37"/>
-      <w:bookmarkEnd w:id="38"/>
       <w:r>
         <w:t>Find</w:t>
       </w:r>
@@ -16353,7 +16240,7 @@
         <w:tabs>
           <w:tab w:val="left" w:pos="1941"/>
         </w:tabs>
-        <w:spacing w:before="8" w:line="235" w:lineRule="auto"/>
+        <w:spacing w:before="8"/>
         <w:ind w:right="215"/>
         <w:rPr>
           <w:sz w:val="28"/>
@@ -16835,10 +16722,10 @@
         </w:tabs>
         <w:spacing w:before="89"/>
       </w:pPr>
-      <w:bookmarkStart w:id="39" w:name="4.4.7._Find_most/least_favorited_product"/>
-      <w:bookmarkStart w:id="40" w:name="_bookmark19"/>
+      <w:bookmarkStart w:id="38" w:name="4.4.7._Find_most/least_favorited_product"/>
+      <w:bookmarkStart w:id="39" w:name="_bookmark19"/>
+      <w:bookmarkEnd w:id="38"/>
       <w:bookmarkEnd w:id="39"/>
-      <w:bookmarkEnd w:id="40"/>
       <w:r>
         <w:t>Find</w:t>
       </w:r>
@@ -16880,7 +16767,7 @@
         <w:tabs>
           <w:tab w:val="left" w:pos="1726"/>
         </w:tabs>
-        <w:spacing w:before="7" w:line="235" w:lineRule="auto"/>
+        <w:spacing w:before="7"/>
         <w:ind w:left="1726" w:right="297"/>
         <w:rPr>
           <w:sz w:val="28"/>
@@ -17042,7 +16929,6 @@
         <w:tabs>
           <w:tab w:val="left" w:pos="1726"/>
         </w:tabs>
-        <w:spacing w:line="223" w:lineRule="auto"/>
         <w:ind w:left="1726" w:right="724"/>
         <w:rPr>
           <w:sz w:val="28"/>
@@ -17288,7 +17174,6 @@
           <w:tab w:val="left" w:pos="2088"/>
         </w:tabs>
         <w:rPr>
-          <w:rFonts w:ascii="Microsoft Sans Serif"/>
           <w:sz w:val="24"/>
         </w:rPr>
       </w:pPr>
@@ -17299,7 +17184,6 @@
           <w:tab w:val="left" w:pos="2088"/>
         </w:tabs>
         <w:rPr>
-          <w:rFonts w:ascii="Microsoft Sans Serif"/>
           <w:sz w:val="24"/>
         </w:rPr>
       </w:pPr>
@@ -17310,7 +17194,6 @@
           <w:tab w:val="left" w:pos="2088"/>
         </w:tabs>
         <w:rPr>
-          <w:rFonts w:ascii="Microsoft Sans Serif"/>
           <w:sz w:val="24"/>
         </w:rPr>
       </w:pPr>
@@ -17321,20 +17204,17 @@
           <w:tab w:val="left" w:pos="2088"/>
         </w:tabs>
         <w:rPr>
-          <w:rFonts w:ascii="Microsoft Sans Serif"/>
           <w:sz w:val="24"/>
         </w:rPr>
       </w:pPr>
       <w:r>
         <w:rPr>
-          <w:rFonts w:ascii="Microsoft Sans Serif"/>
           <w:sz w:val="24"/>
         </w:rPr>
         <w:tab/>
       </w:r>
       <w:r>
         <w:rPr>
-          <w:rFonts w:ascii="Microsoft Sans Serif"/>
           <w:noProof/>
           <w:sz w:val="24"/>
         </w:rPr>
@@ -17381,7 +17261,6 @@
           <w:tab w:val="left" w:pos="2088"/>
         </w:tabs>
         <w:rPr>
-          <w:rFonts w:ascii="Microsoft Sans Serif"/>
           <w:sz w:val="24"/>
         </w:rPr>
       </w:pPr>
@@ -17392,7 +17271,6 @@
           <w:tab w:val="left" w:pos="2088"/>
         </w:tabs>
         <w:rPr>
-          <w:rFonts w:ascii="Microsoft Sans Serif"/>
           <w:sz w:val="24"/>
         </w:rPr>
       </w:pPr>
@@ -17403,7 +17281,6 @@
           <w:tab w:val="left" w:pos="2088"/>
         </w:tabs>
         <w:rPr>
-          <w:rFonts w:ascii="Microsoft Sans Serif"/>
           <w:sz w:val="24"/>
         </w:rPr>
       </w:pPr>
@@ -17414,7 +17291,6 @@
           <w:tab w:val="left" w:pos="2088"/>
         </w:tabs>
         <w:rPr>
-          <w:rFonts w:ascii="Microsoft Sans Serif"/>
           <w:sz w:val="24"/>
         </w:rPr>
       </w:pPr>
@@ -17425,7 +17301,6 @@
           <w:tab w:val="left" w:pos="2088"/>
         </w:tabs>
         <w:rPr>
-          <w:rFonts w:ascii="Microsoft Sans Serif"/>
           <w:sz w:val="24"/>
         </w:rPr>
       </w:pPr>
@@ -17436,7 +17311,6 @@
           <w:tab w:val="left" w:pos="2088"/>
         </w:tabs>
         <w:rPr>
-          <w:rFonts w:ascii="Microsoft Sans Serif"/>
           <w:sz w:val="24"/>
         </w:rPr>
       </w:pPr>
@@ -17447,7 +17321,6 @@
           <w:tab w:val="left" w:pos="2088"/>
         </w:tabs>
         <w:rPr>
-          <w:rFonts w:ascii="Microsoft Sans Serif"/>
           <w:sz w:val="24"/>
         </w:rPr>
       </w:pPr>
@@ -17458,7 +17331,6 @@
           <w:tab w:val="left" w:pos="2088"/>
         </w:tabs>
         <w:rPr>
-          <w:rFonts w:ascii="Microsoft Sans Serif"/>
           <w:sz w:val="24"/>
         </w:rPr>
       </w:pPr>
@@ -17469,7 +17341,6 @@
           <w:tab w:val="left" w:pos="2088"/>
         </w:tabs>
         <w:rPr>
-          <w:rFonts w:ascii="Microsoft Sans Serif"/>
           <w:sz w:val="24"/>
         </w:rPr>
       </w:pPr>
@@ -17480,7 +17351,6 @@
           <w:tab w:val="left" w:pos="2088"/>
         </w:tabs>
         <w:rPr>
-          <w:rFonts w:ascii="Microsoft Sans Serif"/>
           <w:sz w:val="24"/>
         </w:rPr>
       </w:pPr>
@@ -17491,7 +17361,6 @@
           <w:tab w:val="left" w:pos="2088"/>
         </w:tabs>
         <w:rPr>
-          <w:rFonts w:ascii="Microsoft Sans Serif"/>
           <w:sz w:val="24"/>
         </w:rPr>
       </w:pPr>
@@ -17502,13 +17371,11 @@
           <w:tab w:val="left" w:pos="2088"/>
         </w:tabs>
         <w:rPr>
-          <w:rFonts w:ascii="Microsoft Sans Serif"/>
           <w:sz w:val="24"/>
         </w:rPr>
       </w:pPr>
       <w:r>
         <w:rPr>
-          <w:rFonts w:ascii="Microsoft Sans Serif"/>
           <w:noProof/>
           <w:sz w:val="24"/>
         </w:rPr>
@@ -17555,7 +17422,6 @@
           <w:tab w:val="left" w:pos="2088"/>
         </w:tabs>
         <w:rPr>
-          <w:rFonts w:ascii="Microsoft Sans Serif"/>
           <w:sz w:val="24"/>
         </w:rPr>
         <w:sectPr>
@@ -17566,7 +17432,6 @@
       </w:pPr>
       <w:r>
         <w:rPr>
-          <w:rFonts w:ascii="Microsoft Sans Serif"/>
           <w:sz w:val="24"/>
         </w:rPr>
         <w:tab/>
@@ -17582,12 +17447,12 @@
         <w:tabs>
           <w:tab w:val="left" w:pos="1581"/>
         </w:tabs>
-        <w:spacing w:before="59" w:line="321" w:lineRule="exact"/>
-      </w:pPr>
-      <w:bookmarkStart w:id="41" w:name="4.4.8._Calculating_the_salary"/>
-      <w:bookmarkStart w:id="42" w:name="_bookmark20"/>
+        <w:spacing w:before="59"/>
+      </w:pPr>
+      <w:bookmarkStart w:id="40" w:name="4.4.8._Calculating_the_salary"/>
+      <w:bookmarkStart w:id="41" w:name="_bookmark20"/>
+      <w:bookmarkEnd w:id="40"/>
       <w:bookmarkEnd w:id="41"/>
-      <w:bookmarkEnd w:id="42"/>
       <w:r>
         <w:lastRenderedPageBreak/>
         <w:t>Calculating the</w:t>
@@ -17612,7 +17477,6 @@
         <w:tabs>
           <w:tab w:val="left" w:pos="1726"/>
         </w:tabs>
-        <w:spacing w:line="334" w:lineRule="exact"/>
         <w:ind w:left="1726"/>
         <w:rPr>
           <w:sz w:val="28"/>
@@ -17713,7 +17577,6 @@
         <w:tabs>
           <w:tab w:val="left" w:pos="1726"/>
         </w:tabs>
-        <w:spacing w:line="323" w:lineRule="exact"/>
         <w:ind w:left="1726"/>
         <w:rPr>
           <w:sz w:val="28"/>
@@ -17853,7 +17716,7 @@
         <w:tabs>
           <w:tab w:val="left" w:pos="1726"/>
         </w:tabs>
-        <w:spacing w:before="1" w:line="225" w:lineRule="auto"/>
+        <w:spacing w:before="1"/>
         <w:ind w:left="1726" w:right="2115"/>
         <w:rPr>
           <w:sz w:val="28"/>
@@ -18262,12 +18125,12 @@
         <w:tabs>
           <w:tab w:val="left" w:pos="1581"/>
         </w:tabs>
-        <w:spacing w:before="264" w:line="321" w:lineRule="exact"/>
-      </w:pPr>
-      <w:bookmarkStart w:id="43" w:name="4.4.9._Suggest_item_for_a_customer"/>
-      <w:bookmarkStart w:id="44" w:name="_bookmark21"/>
+        <w:spacing w:before="264"/>
+      </w:pPr>
+      <w:bookmarkStart w:id="42" w:name="4.4.9._Suggest_item_for_a_customer"/>
+      <w:bookmarkStart w:id="43" w:name="_bookmark21"/>
+      <w:bookmarkEnd w:id="42"/>
       <w:bookmarkEnd w:id="43"/>
-      <w:bookmarkEnd w:id="44"/>
       <w:r>
         <w:t>Suggest</w:t>
       </w:r>
@@ -18309,7 +18172,6 @@
         <w:tabs>
           <w:tab w:val="left" w:pos="1726"/>
         </w:tabs>
-        <w:spacing w:line="345" w:lineRule="exact"/>
         <w:ind w:left="1726"/>
         <w:rPr>
           <w:sz w:val="28"/>
@@ -18428,7 +18290,6 @@
     </w:p>
     <w:p>
       <w:pPr>
-        <w:spacing w:line="345" w:lineRule="exact"/>
         <w:rPr>
           <w:sz w:val="28"/>
         </w:rPr>
@@ -18449,7 +18310,7 @@
         <w:tabs>
           <w:tab w:val="left" w:pos="1726"/>
         </w:tabs>
-        <w:spacing w:before="76" w:line="223" w:lineRule="auto"/>
+        <w:spacing w:before="76"/>
         <w:ind w:left="1726" w:right="822"/>
         <w:rPr>
           <w:sz w:val="28"/>
@@ -18578,7 +18439,6 @@
     <w:p>
       <w:pPr>
         <w:rPr>
-          <w:rFonts w:ascii="Microsoft Sans Serif"/>
           <w:sz w:val="24"/>
         </w:rPr>
       </w:pPr>
@@ -18586,7 +18446,6 @@
     <w:p>
       <w:pPr>
         <w:rPr>
-          <w:rFonts w:ascii="Microsoft Sans Serif"/>
           <w:sz w:val="24"/>
         </w:rPr>
       </w:pPr>
@@ -18594,7 +18453,6 @@
     <w:p>
       <w:pPr>
         <w:rPr>
-          <w:rFonts w:ascii="Microsoft Sans Serif"/>
           <w:sz w:val="24"/>
         </w:rPr>
       </w:pPr>
@@ -18602,7 +18460,6 @@
     <w:p>
       <w:pPr>
         <w:rPr>
-          <w:rFonts w:ascii="Microsoft Sans Serif"/>
           <w:sz w:val="24"/>
         </w:rPr>
       </w:pPr>
@@ -18610,7 +18467,6 @@
     <w:p>
       <w:pPr>
         <w:rPr>
-          <w:rFonts w:ascii="Microsoft Sans Serif"/>
           <w:sz w:val="24"/>
         </w:rPr>
       </w:pPr>
@@ -18681,13 +18537,11 @@
           <w:tab w:val="left" w:pos="1328"/>
         </w:tabs>
         <w:rPr>
-          <w:rFonts w:ascii="Microsoft Sans Serif"/>
           <w:sz w:val="24"/>
         </w:rPr>
       </w:pPr>
       <w:r>
         <w:rPr>
-          <w:rFonts w:ascii="Microsoft Sans Serif"/>
           <w:sz w:val="24"/>
         </w:rPr>
         <w:tab/>
@@ -18699,7 +18553,6 @@
           <w:tab w:val="left" w:pos="1328"/>
         </w:tabs>
         <w:rPr>
-          <w:rFonts w:ascii="Microsoft Sans Serif"/>
           <w:sz w:val="24"/>
         </w:rPr>
       </w:pPr>
@@ -18711,7 +18564,6 @@
         </w:tabs>
         <w:ind w:left="860"/>
         <w:rPr>
-          <w:rFonts w:ascii="Microsoft Sans Serif"/>
           <w:b/>
           <w:bCs/>
           <w:sz w:val="24"/>
@@ -18719,7 +18571,6 @@
       </w:pPr>
       <w:r>
         <w:rPr>
-          <w:rFonts w:ascii="Microsoft Sans Serif"/>
           <w:b/>
           <w:bCs/>
           <w:sz w:val="24"/>
@@ -18734,13 +18585,11 @@
         </w:tabs>
         <w:ind w:left="860"/>
         <w:rPr>
-          <w:rFonts w:ascii="Microsoft Sans Serif"/>
           <w:sz w:val="24"/>
         </w:rPr>
       </w:pPr>
       <w:r>
         <w:rPr>
-          <w:rFonts w:ascii="Microsoft Sans Serif"/>
           <w:sz w:val="24"/>
         </w:rPr>
         <w:t>We implemented some delete and insert function to add/remove data from our database.</w:t>
@@ -18752,7 +18601,6 @@
           <w:tab w:val="left" w:pos="1328"/>
         </w:tabs>
         <w:rPr>
-          <w:rFonts w:ascii="Microsoft Sans Serif"/>
           <w:sz w:val="24"/>
         </w:rPr>
         <w:sectPr>
@@ -18775,11 +18623,11 @@
         <w:spacing w:before="64"/>
         <w:ind w:hanging="361"/>
       </w:pPr>
-      <w:bookmarkStart w:id="45" w:name="5._Contribution"/>
-      <w:bookmarkStart w:id="46" w:name="_bookmark22"/>
-      <w:bookmarkStart w:id="47" w:name="_Hlk155442755"/>
+      <w:bookmarkStart w:id="44" w:name="5._Contribution"/>
+      <w:bookmarkStart w:id="45" w:name="_bookmark22"/>
+      <w:bookmarkStart w:id="46" w:name="_Hlk155442755"/>
+      <w:bookmarkEnd w:id="44"/>
       <w:bookmarkEnd w:id="45"/>
-      <w:bookmarkEnd w:id="46"/>
       <w:r>
         <w:lastRenderedPageBreak/>
         <w:t>Trigger</w:t>
@@ -19113,8 +18961,6 @@
       </w:pPr>
       <w:r>
         <w:tab/>
-      </w:r>
-      <w:r>
         <w:t>5.3. Trigger to Validate New Staff Age</w:t>
       </w:r>
     </w:p>
@@ -19378,109 +19224,6 @@
       </w:pPr>
       <w:r>
         <w:tab/>
-        <w:t xml:space="preserve">5.5. Trigger </w:t>
-      </w:r>
-      <w:r>
-        <w:t>to validate taken staff for the order</w:t>
-      </w:r>
-    </w:p>
-    <w:p>
-      <w:pPr>
-        <w:pStyle w:val="Heading1"/>
-        <w:tabs>
-          <w:tab w:val="left" w:pos="501"/>
-        </w:tabs>
-        <w:spacing w:before="64"/>
-        <w:ind w:left="1440" w:firstLine="0"/>
-        <w:rPr>
-          <w:b w:val="0"/>
-          <w:bCs w:val="0"/>
-        </w:rPr>
-      </w:pPr>
-      <w:r>
-        <w:rPr>
-          <w:b w:val="0"/>
-          <w:bCs w:val="0"/>
-        </w:rPr>
-        <w:t xml:space="preserve">By implementing the validate_taken_staff trigger, </w:t>
-      </w:r>
-      <w:r>
-        <w:rPr>
-          <w:b w:val="0"/>
-          <w:bCs w:val="0"/>
-        </w:rPr>
-        <w:t>we</w:t>
-      </w:r>
-      <w:r>
-        <w:rPr>
-          <w:b w:val="0"/>
-          <w:bCs w:val="0"/>
-        </w:rPr>
-        <w:t xml:space="preserve"> embed a critical check directly into your database, enhancing data integrity, operational efficiency, and overall system reliability. This proactive approach ensures that </w:t>
-      </w:r>
-      <w:r>
-        <w:rPr>
-          <w:b w:val="0"/>
-          <w:bCs w:val="0"/>
-        </w:rPr>
-        <w:t>our</w:t>
-      </w:r>
-      <w:r>
-        <w:rPr>
-          <w:b w:val="0"/>
-          <w:bCs w:val="0"/>
-        </w:rPr>
-        <w:t xml:space="preserve"> database reflects the actual capabilities and availability of staff, leading to smoother operations and better service</w:t>
-      </w:r>
-      <w:r>
-        <w:rPr>
-          <w:b w:val="0"/>
-          <w:bCs w:val="0"/>
-        </w:rPr>
-        <w:t>.</w:t>
-      </w:r>
-      <w:r>
-        <w:rPr>
-          <w:b w:val="0"/>
-          <w:bCs w:val="0"/>
-          <w:noProof/>
-        </w:rPr>
-        <w:lastRenderedPageBreak/>
-        <w:drawing>
-          <wp:inline distT="0" distB="0" distL="0" distR="0" wp14:anchorId="4FE175A3" wp14:editId="176C90BE">
-            <wp:extent cx="6578600" cy="2870835"/>
-            <wp:effectExtent l="0" t="0" r="0" b="5715"/>
-            <wp:docPr id="161231396" name="Picture 1"/>
-            <wp:cNvGraphicFramePr>
-              <a:graphicFrameLocks xmlns:a="http://schemas.openxmlformats.org/drawingml/2006/main" noChangeAspect="1"/>
-            </wp:cNvGraphicFramePr>
-            <a:graphic xmlns:a="http://schemas.openxmlformats.org/drawingml/2006/main">
-              <a:graphicData uri="http://schemas.openxmlformats.org/drawingml/2006/picture">
-                <pic:pic xmlns:pic="http://schemas.openxmlformats.org/drawingml/2006/picture">
-                  <pic:nvPicPr>
-                    <pic:cNvPr id="161231396" name=""/>
-                    <pic:cNvPicPr/>
-                  </pic:nvPicPr>
-                  <pic:blipFill>
-                    <a:blip r:embed="rId28"/>
-                    <a:stretch>
-                      <a:fillRect/>
-                    </a:stretch>
-                  </pic:blipFill>
-                  <pic:spPr>
-                    <a:xfrm>
-                      <a:off x="0" y="0"/>
-                      <a:ext cx="6578600" cy="2870835"/>
-                    </a:xfrm>
-                    <a:prstGeom prst="rect">
-                      <a:avLst/>
-                    </a:prstGeom>
-                  </pic:spPr>
-                </pic:pic>
-              </a:graphicData>
-            </a:graphic>
-          </wp:inline>
-        </w:drawing>
       </w:r>
     </w:p>
     <w:p>
@@ -19560,7 +19303,7 @@
           <w:noProof/>
         </w:rPr>
         <w:drawing>
-          <wp:anchor distT="0" distB="0" distL="114300" distR="114300" simplePos="0" relativeHeight="251657728" behindDoc="1" locked="0" layoutInCell="1" allowOverlap="1" wp14:anchorId="72052E70" wp14:editId="667EB56C">
+          <wp:anchor distT="0" distB="0" distL="114300" distR="114300" simplePos="0" relativeHeight="251651584" behindDoc="1" locked="0" layoutInCell="1" allowOverlap="1" wp14:anchorId="72052E70" wp14:editId="667EB56C">
             <wp:simplePos x="0" y="0"/>
             <wp:positionH relativeFrom="column">
               <wp:posOffset>917575</wp:posOffset>
@@ -19591,7 +19334,7 @@
                     <pic:cNvPicPr/>
                   </pic:nvPicPr>
                   <pic:blipFill>
-                    <a:blip r:embed="rId29">
+                    <a:blip r:embed="rId28">
                       <a:extLst>
                         <a:ext uri="{28A0092B-C50C-407E-A947-70E740481C1C}">
                           <a14:useLocalDpi xmlns:a14="http://schemas.microsoft.com/office/drawing/2010/main" val="0"/>
@@ -19706,7 +19449,7 @@
                     <pic:cNvPicPr/>
                   </pic:nvPicPr>
                   <pic:blipFill>
-                    <a:blip r:embed="rId30"/>
+                    <a:blip r:embed="rId29"/>
                     <a:stretch>
                       <a:fillRect/>
                     </a:stretch>
@@ -19764,6 +19507,7 @@
           <w:b w:val="0"/>
           <w:bCs w:val="0"/>
         </w:rPr>
+        <w:lastRenderedPageBreak/>
         <w:t>Provides information about job roles, including job_id, job_title, salary_per_hour, and fixed_salary.</w:t>
       </w:r>
     </w:p>
@@ -19802,7 +19546,7 @@
                     <pic:cNvPicPr/>
                   </pic:nvPicPr>
                   <pic:blipFill>
-                    <a:blip r:embed="rId31"/>
+                    <a:blip r:embed="rId30"/>
                     <a:stretch>
                       <a:fillRect/>
                     </a:stretch>
@@ -19860,21 +19604,7 @@
           <w:b w:val="0"/>
           <w:bCs w:val="0"/>
         </w:rPr>
-        <w:t>Presents detailed information about staff members, including staff_id, name, date_of_birth, contact_number, hometown, job_id, branch_id, hire_date,</w:t>
-      </w:r>
-      <w:r>
-        <w:rPr>
-          <w:b w:val="0"/>
-          <w:bCs w:val="0"/>
-        </w:rPr>
-        <w:t xml:space="preserve"> </w:t>
-      </w:r>
-      <w:r>
-        <w:rPr>
-          <w:b w:val="0"/>
-          <w:bCs w:val="0"/>
-        </w:rPr>
-        <w:t>work_hour, and status.</w:t>
+        <w:t>Presents detailed information about staff members, including staff_id, name, date_of_birth, contact_number, hometown, job_id, branch_id, hire_date, work_hour, and status.</w:t>
       </w:r>
     </w:p>
     <w:p>
@@ -19912,7 +19642,7 @@
                     <pic:cNvPicPr/>
                   </pic:nvPicPr>
                   <pic:blipFill>
-                    <a:blip r:embed="rId32"/>
+                    <a:blip r:embed="rId31"/>
                     <a:stretch>
                       <a:fillRect/>
                     </a:stretch>
@@ -19970,15 +19700,7 @@
           <w:b w:val="0"/>
           <w:bCs w:val="0"/>
         </w:rPr>
-        <w:t xml:space="preserve">Displays customer details, including customer_id, customer_name, address, </w:t>
-      </w:r>
-      <w:r>
-        <w:rPr>
-          <w:b w:val="0"/>
-          <w:bCs w:val="0"/>
-        </w:rPr>
-        <w:lastRenderedPageBreak/>
-        <w:t>contact_number, and gender.</w:t>
+        <w:t>Displays customer details, including customer_id, customer_name, address, contact_number, and gender.</w:t>
       </w:r>
     </w:p>
     <w:p>
@@ -20016,7 +19738,7 @@
                     <pic:cNvPicPr/>
                   </pic:nvPicPr>
                   <pic:blipFill>
-                    <a:blip r:embed="rId33"/>
+                    <a:blip r:embed="rId32"/>
                     <a:stretch>
                       <a:fillRect/>
                     </a:stretch>
@@ -20112,7 +19834,7 @@
                     <pic:cNvPicPr/>
                   </pic:nvPicPr>
                   <pic:blipFill>
-                    <a:blip r:embed="rId34"/>
+                    <a:blip r:embed="rId33"/>
                     <a:stretch>
                       <a:fillRect/>
                     </a:stretch>
@@ -20208,7 +19930,7 @@
                     <pic:cNvPicPr/>
                   </pic:nvPicPr>
                   <pic:blipFill>
-                    <a:blip r:embed="rId35"/>
+                    <a:blip r:embed="rId34"/>
                     <a:stretch>
                       <a:fillRect/>
                     </a:stretch>
@@ -20288,6 +20010,7 @@
           <w:bCs w:val="0"/>
           <w:noProof/>
         </w:rPr>
+        <w:lastRenderedPageBreak/>
         <w:drawing>
           <wp:inline distT="0" distB="0" distL="0" distR="0" wp14:anchorId="267B4BBC" wp14:editId="424919CD">
             <wp:extent cx="6578600" cy="1078230"/>
@@ -20304,7 +20027,7 @@
                     <pic:cNvPicPr/>
                   </pic:nvPicPr>
                   <pic:blipFill>
-                    <a:blip r:embed="rId36"/>
+                    <a:blip r:embed="rId35"/>
                     <a:stretch>
                       <a:fillRect/>
                     </a:stretch>
@@ -20400,7 +20123,7 @@
                     <pic:cNvPicPr/>
                   </pic:nvPicPr>
                   <pic:blipFill>
-                    <a:blip r:embed="rId37"/>
+                    <a:blip r:embed="rId36"/>
                     <a:stretch>
                       <a:fillRect/>
                     </a:stretch>
@@ -20480,7 +20203,6 @@
           <w:bCs w:val="0"/>
           <w:noProof/>
         </w:rPr>
-        <w:lastRenderedPageBreak/>
         <w:drawing>
           <wp:inline distT="0" distB="0" distL="0" distR="0" wp14:anchorId="1BB1A027" wp14:editId="0859B2FE">
             <wp:extent cx="5982535" cy="905001"/>
@@ -20497,7 +20219,7 @@
                     <pic:cNvPicPr/>
                   </pic:nvPicPr>
                   <pic:blipFill>
-                    <a:blip r:embed="rId38"/>
+                    <a:blip r:embed="rId37"/>
                     <a:stretch>
                       <a:fillRect/>
                     </a:stretch>
@@ -20593,7 +20315,7 @@
                     <pic:cNvPicPr/>
                   </pic:nvPicPr>
                   <pic:blipFill>
-                    <a:blip r:embed="rId39"/>
+                    <a:blip r:embed="rId38"/>
                     <a:stretch>
                       <a:fillRect/>
                     </a:stretch>
@@ -20689,7 +20411,7 @@
                     <pic:cNvPicPr/>
                   </pic:nvPicPr>
                   <pic:blipFill>
-                    <a:blip r:embed="rId40"/>
+                    <a:blip r:embed="rId39"/>
                     <a:stretch>
                       <a:fillRect/>
                     </a:stretch>
@@ -20785,7 +20507,7 @@
                     <pic:cNvPicPr/>
                   </pic:nvPicPr>
                   <pic:blipFill>
-                    <a:blip r:embed="rId41"/>
+                    <a:blip r:embed="rId40"/>
                     <a:stretch>
                       <a:fillRect/>
                     </a:stretch>
@@ -20819,10 +20541,8 @@
         <w:spacing w:before="64"/>
       </w:pPr>
       <w:r>
-        <w:t>View of Average Distance for Online Order</w:t>
-      </w:r>
-      <w:r>
-        <w:t>s</w:t>
+        <w:lastRenderedPageBreak/>
+        <w:t>View of Average Distance for Online Orders</w:t>
       </w:r>
     </w:p>
     <w:p>
@@ -20870,7 +20590,7 @@
                     <pic:cNvPicPr/>
                   </pic:nvPicPr>
                   <pic:blipFill>
-                    <a:blip r:embed="rId42"/>
+                    <a:blip r:embed="rId41"/>
                     <a:stretch>
                       <a:fillRect/>
                     </a:stretch>
@@ -20950,7 +20670,6 @@
           <w:bCs w:val="0"/>
           <w:noProof/>
         </w:rPr>
-        <w:lastRenderedPageBreak/>
         <w:drawing>
           <wp:inline distT="0" distB="0" distL="0" distR="0" wp14:anchorId="52D7433A" wp14:editId="525E870C">
             <wp:extent cx="6578600" cy="1029335"/>
@@ -20967,7 +20686,7 @@
                     <pic:cNvPicPr/>
                   </pic:nvPicPr>
                   <pic:blipFill>
-                    <a:blip r:embed="rId43"/>
+                    <a:blip r:embed="rId42"/>
                     <a:stretch>
                       <a:fillRect/>
                     </a:stretch>
@@ -21015,6 +20734,7 @@
         <w:t>Contribution</w:t>
       </w:r>
     </w:p>
+    <w:bookmarkEnd w:id="46"/>
     <w:p>
       <w:pPr>
         <w:pStyle w:val="ListParagraph"/>
@@ -21033,29 +20753,18 @@
       </w:pPr>
       <w:r>
         <w:rPr>
-          <w:b/>
-          <w:sz w:val="28"/>
-        </w:rPr>
-        <w:t>ERD, Relational</w:t>
-      </w:r>
-      <w:r>
-        <w:rPr>
-          <w:b/>
-          <w:spacing w:val="-2"/>
-          <w:sz w:val="28"/>
-        </w:rPr>
-        <w:t xml:space="preserve"> </w:t>
-      </w:r>
-      <w:r>
-        <w:rPr>
-          <w:b/>
-          <w:sz w:val="28"/>
-        </w:rPr>
-        <w:t>Schema,</w:t>
-      </w:r>
-      <w:r>
-        <w:rPr>
-          <w:b/>
+          <w:sz w:val="28"/>
+        </w:rPr>
+        <w:t>Nguyễn Hoàng Việt 20215255</w:t>
+      </w:r>
+      <w:r>
+        <w:rPr>
+          <w:sz w:val="28"/>
+        </w:rPr>
+        <w:t xml:space="preserve"> -</w:t>
+      </w:r>
+      <w:r>
+        <w:rPr>
           <w:spacing w:val="-3"/>
           <w:sz w:val="28"/>
         </w:rPr>
@@ -21063,48 +20772,33 @@
       </w:r>
       <w:r>
         <w:rPr>
-          <w:b/>
-          <w:sz w:val="28"/>
-        </w:rPr>
-        <w:t>Stored</w:t>
-      </w:r>
-      <w:r>
-        <w:rPr>
-          <w:b/>
-          <w:spacing w:val="-3"/>
-          <w:sz w:val="28"/>
-        </w:rPr>
-        <w:t xml:space="preserve"> </w:t>
-      </w:r>
-      <w:r>
-        <w:rPr>
-          <w:b/>
-          <w:sz w:val="28"/>
-        </w:rPr>
-        <w:t>Procedure,</w:t>
-      </w:r>
-      <w:r>
-        <w:rPr>
-          <w:b/>
-          <w:spacing w:val="-3"/>
-          <w:sz w:val="28"/>
-        </w:rPr>
-        <w:t xml:space="preserve"> </w:t>
-      </w:r>
-      <w:r>
-        <w:rPr>
-          <w:b/>
-          <w:sz w:val="28"/>
-        </w:rPr>
-        <w:t>Create Table – Nguyễn Văn Dương 20215189</w:t>
-      </w:r>
-      <w:bookmarkEnd w:id="47"/>
-      <w:r>
-        <w:rPr>
-          <w:b/>
-          <w:sz w:val="28"/>
-        </w:rPr>
-        <w:t>.</w:t>
+          <w:sz w:val="28"/>
+        </w:rPr>
+        <w:t>Create Table</w:t>
+      </w:r>
+      <w:r>
+        <w:rPr>
+          <w:sz w:val="28"/>
+        </w:rPr>
+        <w:t>,</w:t>
+      </w:r>
+      <w:r>
+        <w:rPr>
+          <w:sz w:val="28"/>
+        </w:rPr>
+        <w:t xml:space="preserve"> Functions, Vie</w:t>
+      </w:r>
+      <w:r>
+        <w:rPr>
+          <w:sz w:val="28"/>
+        </w:rPr>
+        <w:t>w, Trigger 1 2</w:t>
+      </w:r>
+      <w:r>
+        <w:rPr>
+          <w:sz w:val="28"/>
+        </w:rPr>
+        <w:t xml:space="preserve">, Index, Report </w:t>
       </w:r>
     </w:p>
     <w:p>
@@ -21125,10 +20819,45 @@
       </w:pPr>
       <w:r>
         <w:rPr>
-          <w:b/>
-          <w:sz w:val="28"/>
-        </w:rPr>
-        <w:t>Insert/Delete Function, Role, Trigger 1,2,3 – Nguyễn Việt Thắng 20215245</w:t>
+          <w:sz w:val="28"/>
+        </w:rPr>
+        <w:t>Nguyễn Việt Thắng 20215245</w:t>
+      </w:r>
+      <w:r>
+        <w:rPr>
+          <w:sz w:val="28"/>
+        </w:rPr>
+        <w:t xml:space="preserve"> – </w:t>
+      </w:r>
+      <w:r>
+        <w:rPr>
+          <w:sz w:val="28"/>
+        </w:rPr>
+        <w:t>ERD</w:t>
+      </w:r>
+      <w:r>
+        <w:rPr>
+          <w:sz w:val="28"/>
+        </w:rPr>
+        <w:t xml:space="preserve">, </w:t>
+      </w:r>
+      <w:r>
+        <w:rPr>
+          <w:sz w:val="28"/>
+        </w:rPr>
+        <w:t>Insert/Delete</w:t>
+      </w:r>
+      <w:r>
+        <w:rPr>
+          <w:sz w:val="28"/>
+        </w:rPr>
+        <w:t xml:space="preserve"> Function, Role, Trigger 3 4</w:t>
+      </w:r>
+      <w:r>
+        <w:rPr>
+          <w:sz w:val="28"/>
+        </w:rPr>
+        <w:t xml:space="preserve"> </w:t>
       </w:r>
     </w:p>
     <w:p>
@@ -21149,16 +20878,88 @@
       </w:pPr>
       <w:r>
         <w:rPr>
-          <w:b/>
-          <w:sz w:val="28"/>
-        </w:rPr>
-        <w:t>Functions, View, Trigger 4 5, Index, Report – Nguyễn Hoàng Việt 20215255</w:t>
-      </w:r>
+          <w:sz w:val="28"/>
+        </w:rPr>
+        <w:t>Nguyễn Văn Dương 20215189</w:t>
+      </w:r>
+      <w:r>
+        <w:rPr>
+          <w:sz w:val="28"/>
+        </w:rPr>
+        <w:t xml:space="preserve"> - </w:t>
+      </w:r>
+      <w:r>
+        <w:rPr>
+          <w:sz w:val="28"/>
+        </w:rPr>
+        <w:t>Relational</w:t>
+      </w:r>
+      <w:r>
+        <w:rPr>
+          <w:spacing w:val="-2"/>
+          <w:sz w:val="28"/>
+        </w:rPr>
+        <w:t xml:space="preserve"> </w:t>
+      </w:r>
+      <w:r>
+        <w:rPr>
+          <w:sz w:val="28"/>
+        </w:rPr>
+        <w:t>Schema,</w:t>
+      </w:r>
+      <w:r>
+        <w:rPr>
+          <w:spacing w:val="-3"/>
+          <w:sz w:val="28"/>
+        </w:rPr>
+        <w:t xml:space="preserve"> </w:t>
+      </w:r>
+      <w:r>
+        <w:rPr>
+          <w:sz w:val="28"/>
+        </w:rPr>
+        <w:t>Stored</w:t>
+      </w:r>
+      <w:r>
+        <w:rPr>
+          <w:spacing w:val="-3"/>
+          <w:sz w:val="28"/>
+        </w:rPr>
+        <w:t xml:space="preserve"> </w:t>
+      </w:r>
+      <w:r>
+        <w:rPr>
+          <w:sz w:val="28"/>
+        </w:rPr>
+        <w:t>Procedure</w:t>
+      </w:r>
+      <w:r>
+        <w:rPr>
+          <w:sz w:val="28"/>
+        </w:rPr>
+        <w:t>, Slide</w:t>
+      </w:r>
+    </w:p>
+    <w:p>
+      <w:pPr>
+        <w:tabs>
+          <w:tab w:val="left" w:pos="1220"/>
+          <w:tab w:val="left" w:pos="1221"/>
+        </w:tabs>
+        <w:spacing w:before="158"/>
+        <w:ind w:left="860"/>
+        <w:rPr>
+          <w:sz w:val="28"/>
+        </w:rPr>
+      </w:pPr>
       <w:r>
         <w:br w:type="textWrapping" w:clear="all"/>
       </w:r>
     </w:p>
-    <w:p/>
+    <w:p>
+      <w:bookmarkStart w:id="47" w:name="_GoBack"/>
+      <w:bookmarkEnd w:id="47"/>
+    </w:p>
     <w:sectPr>
       <w:pgSz w:w="12240" w:h="15840"/>
       <w:pgMar w:top="1380" w:right="940" w:bottom="280" w:left="940" w:header="720" w:footer="720" w:gutter="0"/>
@@ -25221,7 +25022,7 @@
 </file>
 
 <file path=customXml/itemProps1.xml><?xml version="1.0" encoding="utf-8"?>
-<ds:datastoreItem xmlns:ds="http://schemas.openxmlformats.org/officeDocument/2006/customXml" ds:itemID="{B58C4F89-6944-43D7-B3F2-A37EAA3819A5}">
+<ds:datastoreItem xmlns:ds="http://schemas.openxmlformats.org/officeDocument/2006/customXml" ds:itemID="{400CA84D-B0A0-4FB7-90B8-9AAE32CE0740}">
   <ds:schemaRefs>
     <ds:schemaRef ds:uri="http://schemas.openxmlformats.org/officeDocument/2006/bibliography"/>
   </ds:schemaRefs>

</xml_diff>